<commit_message>
FIx dokumentacije vezano uz dio za web stranicu #38
</commit_message>
<xml_diff>
--- a/AIR1914-dokumentacija.docx
+++ b/AIR1914-dokumentacija.docx
@@ -1,6 +1,6 @@
 
 <file path=word/document.xml><?xml version="1.0" encoding="utf-8"?>
-<w:document xmlns:wpc="http://schemas.microsoft.com/office/word/2010/wordprocessingCanvas" xmlns:cx="http://schemas.microsoft.com/office/drawing/2014/chartex" xmlns:cx1="http://schemas.microsoft.com/office/drawing/2015/9/8/chartex" xmlns:cx2="http://schemas.microsoft.com/office/drawing/2015/10/21/chartex" xmlns:cx3="http://schemas.microsoft.com/office/drawing/2016/5/9/chartex" xmlns:cx4="http://schemas.microsoft.com/office/drawing/2016/5/10/chartex" xmlns:cx5="http://schemas.microsoft.com/office/drawing/2016/5/11/chartex" xmlns:cx6="http://schemas.microsoft.com/office/drawing/2016/5/12/chartex" xmlns:cx7="http://schemas.microsoft.com/office/drawing/2016/5/13/chartex" xmlns:cx8="http://schemas.microsoft.com/office/drawing/2016/5/14/chartex" xmlns:mc="http://schemas.openxmlformats.org/markup-compatibility/2006" xmlns:aink="http://schemas.microsoft.com/office/drawing/2016/ink" xmlns:am3d="http://schemas.microsoft.com/office/drawing/2017/model3d" xmlns:o="urn:schemas-microsoft-com:office:office" xmlns:r="http://schemas.openxmlformats.org/officeDocument/2006/relationships" xmlns:m="http://schemas.openxmlformats.org/officeDocument/2006/math" xmlns:v="urn:schemas-microsoft-com:vml" xmlns:wp14="http://schemas.microsoft.com/office/word/2010/wordprocessingDrawing" xmlns:wp="http://schemas.openxmlformats.org/drawingml/2006/wordprocessingDrawing" xmlns:w10="urn:schemas-microsoft-com:office:word" xmlns:w="http://schemas.openxmlformats.org/wordprocessingml/2006/main" xmlns:w14="http://schemas.microsoft.com/office/word/2010/wordml" xmlns:w15="http://schemas.microsoft.com/office/word/2012/wordml" xmlns:w16cid="http://schemas.microsoft.com/office/word/2016/wordml/cid" xmlns:w16se="http://schemas.microsoft.com/office/word/2015/wordml/symex" xmlns:wpg="http://schemas.microsoft.com/office/word/2010/wordprocessingGroup" xmlns:wpi="http://schemas.microsoft.com/office/word/2010/wordprocessingInk" xmlns:wne="http://schemas.microsoft.com/office/word/2006/wordml" xmlns:wps="http://schemas.microsoft.com/office/word/2010/wordprocessingShape" xmlns:a="http://schemas.openxmlformats.org/drawingml/2006/main" xmlns:pic="http://schemas.openxmlformats.org/drawingml/2006/picture" xmlns:a14="http://schemas.microsoft.com/office/drawing/2010/main" mc:Ignorable="w14 w15 w16se w16cid wp14">
+<w:document xmlns:wpc="http://schemas.microsoft.com/office/word/2010/wordprocessingCanvas" xmlns:cx="http://schemas.microsoft.com/office/drawing/2014/chartex" xmlns:cx1="http://schemas.microsoft.com/office/drawing/2015/9/8/chartex" xmlns:cx2="http://schemas.microsoft.com/office/drawing/2015/10/21/chartex" xmlns:cx3="http://schemas.microsoft.com/office/drawing/2016/5/9/chartex" xmlns:cx4="http://schemas.microsoft.com/office/drawing/2016/5/10/chartex" xmlns:cx5="http://schemas.microsoft.com/office/drawing/2016/5/11/chartex" xmlns:cx6="http://schemas.microsoft.com/office/drawing/2016/5/12/chartex" xmlns:cx7="http://schemas.microsoft.com/office/drawing/2016/5/13/chartex" xmlns:cx8="http://schemas.microsoft.com/office/drawing/2016/5/14/chartex" xmlns:mc="http://schemas.openxmlformats.org/markup-compatibility/2006" xmlns:aink="http://schemas.microsoft.com/office/drawing/2016/ink" xmlns:am3d="http://schemas.microsoft.com/office/drawing/2017/model3d" xmlns:o="urn:schemas-microsoft-com:office:office" xmlns:r="http://schemas.openxmlformats.org/officeDocument/2006/relationships" xmlns:m="http://schemas.openxmlformats.org/officeDocument/2006/math" xmlns:v="urn:schemas-microsoft-com:vml" xmlns:wp14="http://schemas.microsoft.com/office/word/2010/wordprocessingDrawing" xmlns:wp="http://schemas.openxmlformats.org/drawingml/2006/wordprocessingDrawing" xmlns:w10="urn:schemas-microsoft-com:office:word" xmlns:w="http://schemas.openxmlformats.org/wordprocessingml/2006/main" xmlns:w14="http://schemas.microsoft.com/office/word/2010/wordml" xmlns:w15="http://schemas.microsoft.com/office/word/2012/wordml" xmlns:w16cid="http://schemas.microsoft.com/office/word/2016/wordml/cid" xmlns:w16se="http://schemas.microsoft.com/office/word/2015/wordml/symex" xmlns:wpg="http://schemas.microsoft.com/office/word/2010/wordprocessingGroup" xmlns:wpi="http://schemas.microsoft.com/office/word/2010/wordprocessingInk" xmlns:wne="http://schemas.microsoft.com/office/word/2006/wordml" xmlns:wps="http://schemas.microsoft.com/office/word/2010/wordprocessingShape" mc:Ignorable="w14 w15 w16se w16cid wp14">
   <w:body>
     <w:p>
       <w:pPr>
@@ -111,8 +111,18 @@
           <w:sz w:val="32"/>
           <w:szCs w:val="32"/>
         </w:rPr>
-        <w:t>Monika Jakopanec</w:t>
-      </w:r>
+        <w:t xml:space="preserve">Monika </w:t>
+      </w:r>
+      <w:proofErr w:type="spellStart"/>
+      <w:r>
+        <w:rPr>
+          <w:b/>
+          <w:sz w:val="32"/>
+          <w:szCs w:val="32"/>
+        </w:rPr>
+        <w:t>Jakopanec</w:t>
+      </w:r>
+      <w:proofErr w:type="spellEnd"/>
     </w:p>
     <w:p>
       <w:pPr>
@@ -512,6 +522,7 @@
           <w:szCs w:val="28"/>
         </w:rPr>
       </w:pPr>
+      <w:proofErr w:type="spellStart"/>
       <w:r>
         <w:rPr>
           <w:b/>
@@ -520,6 +531,7 @@
         </w:rPr>
         <w:t>Jakopanec</w:t>
       </w:r>
+      <w:proofErr w:type="spellEnd"/>
       <w:r>
         <w:rPr>
           <w:b/>
@@ -597,7 +609,7 @@
         </w:rPr>
         <w:t xml:space="preserve">: </w:t>
       </w:r>
-      <w:hyperlink w:history="1" r:id="rId6">
+      <w:hyperlink r:id="rId6" w:history="1">
         <w:r>
           <w:rPr>
             <w:rStyle w:val="Hiperveza"/>
@@ -611,8 +623,8 @@
         <w:spacing w:after="0" w:line="240" w:lineRule="auto"/>
         <w:jc w:val="left"/>
         <w:rPr>
-          <w:b w:val="1"/>
-          <w:bCs w:val="1"/>
+          <w:b/>
+          <w:bCs/>
           <w:sz w:val="28"/>
           <w:szCs w:val="28"/>
         </w:rPr>
@@ -620,8 +632,8 @@
       <w:proofErr w:type="spellStart"/>
       <w:r>
         <w:rPr>
-          <w:b w:val="1"/>
-          <w:bCs w:val="1"/>
+          <w:b/>
+          <w:bCs/>
           <w:sz w:val="28"/>
           <w:szCs w:val="28"/>
         </w:rPr>
@@ -630,69 +642,55 @@
       <w:proofErr w:type="spellEnd"/>
       <w:r>
         <w:rPr>
-          <w:b w:val="1"/>
-          <w:bCs w:val="1"/>
+          <w:b/>
+          <w:bCs/>
           <w:sz w:val="28"/>
           <w:szCs w:val="28"/>
         </w:rPr>
-        <w:t>:</w:t>
-      </w:r>
-      <w:r>
-        <w:rPr>
-          <w:b w:val="1"/>
-          <w:bCs w:val="1"/>
+        <w:t xml:space="preserve">: </w:t>
+      </w:r>
+      <w:hyperlink r:id="rId7">
+        <w:r>
+          <w:rPr>
+            <w:rStyle w:val="Hiperveza"/>
+          </w:rPr>
+          <w:t>https://app.zenhub.com/workspaces/air1914-5db63915a2fd04000141cb7d/board?repos=217937076</w:t>
+        </w:r>
+      </w:hyperlink>
+      <w:r>
+        <w:rPr>
+          <w:b/>
+          <w:bCs/>
           <w:sz w:val="28"/>
           <w:szCs w:val="28"/>
         </w:rPr>
         <w:t xml:space="preserve"> </w:t>
       </w:r>
-      <w:hyperlink r:id="R39ca9dc268254381">
-        <w:r>
-          <w:rPr>
-            <w:rStyle w:val="Hiperveza"/>
-          </w:rPr>
-          <w:t>https://app.zenhub.com/workspaces/air1914-5db63915a2fd04000141cb7d/board?repos=217937076</w:t>
-        </w:r>
-      </w:hyperlink>
-      <w:r>
-        <w:rPr>
-          <w:b w:val="1"/>
-          <w:bCs w:val="1"/>
+    </w:p>
+    <w:p>
+      <w:pPr>
+        <w:spacing w:after="0" w:line="240" w:lineRule="auto"/>
+        <w:jc w:val="left"/>
+        <w:rPr>
+          <w:b/>
+          <w:bCs/>
           <w:sz w:val="28"/>
           <w:szCs w:val="28"/>
         </w:rPr>
-        <w:t xml:space="preserve"> </w:t>
-      </w:r>
-    </w:p>
-    <w:p>
-      <w:pPr>
-        <w:pStyle w:val="Normal"/>
-        <w:spacing w:after="0" w:line="240" w:lineRule="auto"/>
-        <w:jc w:val="left"/>
-        <w:rPr>
-          <w:b w:val="1"/>
-          <w:bCs w:val="1"/>
+      </w:pPr>
+      <w:r>
+        <w:rPr>
+          <w:b/>
+          <w:bCs/>
           <w:sz w:val="28"/>
           <w:szCs w:val="28"/>
         </w:rPr>
-      </w:pPr>
-      <w:r>
-        <w:rPr>
-          <w:b w:val="1"/>
-          <w:bCs w:val="1"/>
-          <w:sz w:val="28"/>
-          <w:szCs w:val="28"/>
-        </w:rPr>
         <w:t xml:space="preserve">Web stranica: </w:t>
       </w:r>
-      <w:hyperlink r:id="R20874964e9874ed0">
+      <w:hyperlink r:id="rId8">
         <w:r>
           <w:rPr>
             <w:rStyle w:val="Hiperveza"/>
-            <w:b w:val="0"/>
-            <w:bCs w:val="0"/>
-            <w:sz w:val="24"/>
-            <w:szCs w:val="24"/>
           </w:rPr>
           <w:t>https://github.com/AIR-FOI-HR/AIR1914/tree/master/Food2GoWebDio</w:t>
         </w:r>
@@ -984,7 +982,7 @@
           <w:tab w:val="right" w:leader="dot" w:pos="9350"/>
         </w:tabs>
         <w:rPr>
-          <w:rFonts w:asciiTheme="minorHAnsi" w:hAnsiTheme="minorHAnsi" w:eastAsiaTheme="minorEastAsia" w:cstheme="minorBidi"/>
+          <w:rFonts w:asciiTheme="minorHAnsi" w:eastAsiaTheme="minorEastAsia" w:hAnsiTheme="minorHAnsi" w:cstheme="minorBidi"/>
           <w:noProof/>
           <w:sz w:val="22"/>
           <w:szCs w:val="22"/>
@@ -1000,7 +998,7 @@
       <w:r>
         <w:fldChar w:fldCharType="separate"/>
       </w:r>
-      <w:hyperlink w:history="1" w:anchor="_Toc24885463">
+      <w:hyperlink w:anchor="_Toc24885463" w:history="1">
         <w:r>
           <w:rPr>
             <w:rStyle w:val="Hiperveza"/>
@@ -1010,7 +1008,7 @@
         </w:r>
         <w:r>
           <w:rPr>
-            <w:rFonts w:asciiTheme="minorHAnsi" w:hAnsiTheme="minorHAnsi" w:eastAsiaTheme="minorEastAsia" w:cstheme="minorBidi"/>
+            <w:rFonts w:asciiTheme="minorHAnsi" w:eastAsiaTheme="minorEastAsia" w:hAnsiTheme="minorHAnsi" w:cstheme="minorBidi"/>
             <w:noProof/>
             <w:sz w:val="22"/>
             <w:szCs w:val="22"/>
@@ -1083,14 +1081,14 @@
           <w:tab w:val="right" w:leader="dot" w:pos="9350"/>
         </w:tabs>
         <w:rPr>
-          <w:rFonts w:asciiTheme="minorHAnsi" w:hAnsiTheme="minorHAnsi" w:eastAsiaTheme="minorEastAsia" w:cstheme="minorBidi"/>
+          <w:rFonts w:asciiTheme="minorHAnsi" w:eastAsiaTheme="minorEastAsia" w:hAnsiTheme="minorHAnsi" w:cstheme="minorBidi"/>
           <w:noProof/>
           <w:sz w:val="22"/>
           <w:szCs w:val="22"/>
           <w:lang w:val="en-GB" w:eastAsia="en-GB"/>
         </w:rPr>
       </w:pPr>
-      <w:hyperlink w:history="1" w:anchor="_Toc24885464">
+      <w:hyperlink w:anchor="_Toc24885464" w:history="1">
         <w:r>
           <w:rPr>
             <w:rStyle w:val="Hiperveza"/>
@@ -1100,7 +1098,7 @@
         </w:r>
         <w:r>
           <w:rPr>
-            <w:rFonts w:asciiTheme="minorHAnsi" w:hAnsiTheme="minorHAnsi" w:eastAsiaTheme="minorEastAsia" w:cstheme="minorBidi"/>
+            <w:rFonts w:asciiTheme="minorHAnsi" w:eastAsiaTheme="minorEastAsia" w:hAnsiTheme="minorHAnsi" w:cstheme="minorBidi"/>
             <w:noProof/>
             <w:sz w:val="22"/>
             <w:szCs w:val="22"/>
@@ -1173,14 +1171,14 @@
           <w:tab w:val="right" w:leader="dot" w:pos="9350"/>
         </w:tabs>
         <w:rPr>
-          <w:rFonts w:asciiTheme="minorHAnsi" w:hAnsiTheme="minorHAnsi" w:eastAsiaTheme="minorEastAsia" w:cstheme="minorBidi"/>
+          <w:rFonts w:asciiTheme="minorHAnsi" w:eastAsiaTheme="minorEastAsia" w:hAnsiTheme="minorHAnsi" w:cstheme="minorBidi"/>
           <w:noProof/>
           <w:sz w:val="22"/>
           <w:szCs w:val="22"/>
           <w:lang w:val="en-GB" w:eastAsia="en-GB"/>
         </w:rPr>
       </w:pPr>
-      <w:hyperlink w:history="1" w:anchor="_Toc24885465">
+      <w:hyperlink w:anchor="_Toc24885465" w:history="1">
         <w:r>
           <w:rPr>
             <w:rStyle w:val="Hiperveza"/>
@@ -1190,7 +1188,7 @@
         </w:r>
         <w:r>
           <w:rPr>
-            <w:rFonts w:asciiTheme="minorHAnsi" w:hAnsiTheme="minorHAnsi" w:eastAsiaTheme="minorEastAsia" w:cstheme="minorBidi"/>
+            <w:rFonts w:asciiTheme="minorHAnsi" w:eastAsiaTheme="minorEastAsia" w:hAnsiTheme="minorHAnsi" w:cstheme="minorBidi"/>
             <w:noProof/>
             <w:sz w:val="22"/>
             <w:szCs w:val="22"/>
@@ -1263,14 +1261,14 @@
           <w:tab w:val="right" w:leader="dot" w:pos="9350"/>
         </w:tabs>
         <w:rPr>
-          <w:rFonts w:asciiTheme="minorHAnsi" w:hAnsiTheme="minorHAnsi" w:eastAsiaTheme="minorEastAsia" w:cstheme="minorBidi"/>
+          <w:rFonts w:asciiTheme="minorHAnsi" w:eastAsiaTheme="minorEastAsia" w:hAnsiTheme="minorHAnsi" w:cstheme="minorBidi"/>
           <w:noProof/>
           <w:sz w:val="22"/>
           <w:szCs w:val="22"/>
           <w:lang w:val="en-GB" w:eastAsia="en-GB"/>
         </w:rPr>
       </w:pPr>
-      <w:hyperlink w:history="1" w:anchor="_Toc24885466">
+      <w:hyperlink w:anchor="_Toc24885466" w:history="1">
         <w:r>
           <w:rPr>
             <w:rStyle w:val="Hiperveza"/>
@@ -1280,7 +1278,7 @@
         </w:r>
         <w:r>
           <w:rPr>
-            <w:rFonts w:asciiTheme="minorHAnsi" w:hAnsiTheme="minorHAnsi" w:eastAsiaTheme="minorEastAsia" w:cstheme="minorBidi"/>
+            <w:rFonts w:asciiTheme="minorHAnsi" w:eastAsiaTheme="minorEastAsia" w:hAnsiTheme="minorHAnsi" w:cstheme="minorBidi"/>
             <w:noProof/>
             <w:sz w:val="22"/>
             <w:szCs w:val="22"/>
@@ -1353,14 +1351,14 @@
           <w:tab w:val="right" w:leader="dot" w:pos="9350"/>
         </w:tabs>
         <w:rPr>
-          <w:rFonts w:asciiTheme="minorHAnsi" w:hAnsiTheme="minorHAnsi" w:eastAsiaTheme="minorEastAsia" w:cstheme="minorBidi"/>
+          <w:rFonts w:asciiTheme="minorHAnsi" w:eastAsiaTheme="minorEastAsia" w:hAnsiTheme="minorHAnsi" w:cstheme="minorBidi"/>
           <w:noProof/>
           <w:sz w:val="22"/>
           <w:szCs w:val="22"/>
           <w:lang w:val="en-GB" w:eastAsia="en-GB"/>
         </w:rPr>
       </w:pPr>
-      <w:hyperlink w:history="1" w:anchor="_Toc24885467">
+      <w:hyperlink w:anchor="_Toc24885467" w:history="1">
         <w:r>
           <w:rPr>
             <w:rStyle w:val="Hiperveza"/>
@@ -1370,7 +1368,7 @@
         </w:r>
         <w:r>
           <w:rPr>
-            <w:rFonts w:asciiTheme="minorHAnsi" w:hAnsiTheme="minorHAnsi" w:eastAsiaTheme="minorEastAsia" w:cstheme="minorBidi"/>
+            <w:rFonts w:asciiTheme="minorHAnsi" w:eastAsiaTheme="minorEastAsia" w:hAnsiTheme="minorHAnsi" w:cstheme="minorBidi"/>
             <w:noProof/>
             <w:sz w:val="22"/>
             <w:szCs w:val="22"/>
@@ -1443,14 +1441,14 @@
           <w:tab w:val="right" w:leader="dot" w:pos="9350"/>
         </w:tabs>
         <w:rPr>
-          <w:rFonts w:asciiTheme="minorHAnsi" w:hAnsiTheme="minorHAnsi" w:eastAsiaTheme="minorEastAsia" w:cstheme="minorBidi"/>
+          <w:rFonts w:asciiTheme="minorHAnsi" w:eastAsiaTheme="minorEastAsia" w:hAnsiTheme="minorHAnsi" w:cstheme="minorBidi"/>
           <w:noProof/>
           <w:sz w:val="22"/>
           <w:szCs w:val="22"/>
           <w:lang w:val="en-GB" w:eastAsia="en-GB"/>
         </w:rPr>
       </w:pPr>
-      <w:hyperlink w:history="1" w:anchor="_Toc24885468">
+      <w:hyperlink w:anchor="_Toc24885468" w:history="1">
         <w:r>
           <w:rPr>
             <w:rStyle w:val="Hiperveza"/>
@@ -1460,7 +1458,7 @@
         </w:r>
         <w:r>
           <w:rPr>
-            <w:rFonts w:asciiTheme="minorHAnsi" w:hAnsiTheme="minorHAnsi" w:eastAsiaTheme="minorEastAsia" w:cstheme="minorBidi"/>
+            <w:rFonts w:asciiTheme="minorHAnsi" w:eastAsiaTheme="minorEastAsia" w:hAnsiTheme="minorHAnsi" w:cstheme="minorBidi"/>
             <w:noProof/>
             <w:sz w:val="22"/>
             <w:szCs w:val="22"/>
@@ -1533,14 +1531,14 @@
           <w:tab w:val="right" w:leader="dot" w:pos="9350"/>
         </w:tabs>
         <w:rPr>
-          <w:rFonts w:asciiTheme="minorHAnsi" w:hAnsiTheme="minorHAnsi" w:eastAsiaTheme="minorEastAsia" w:cstheme="minorBidi"/>
+          <w:rFonts w:asciiTheme="minorHAnsi" w:eastAsiaTheme="minorEastAsia" w:hAnsiTheme="minorHAnsi" w:cstheme="minorBidi"/>
           <w:noProof/>
           <w:sz w:val="22"/>
           <w:szCs w:val="22"/>
           <w:lang w:val="en-GB" w:eastAsia="en-GB"/>
         </w:rPr>
       </w:pPr>
-      <w:hyperlink w:history="1" w:anchor="_Toc24885469">
+      <w:hyperlink w:anchor="_Toc24885469" w:history="1">
         <w:r>
           <w:rPr>
             <w:rStyle w:val="Hiperveza"/>
@@ -1550,7 +1548,7 @@
         </w:r>
         <w:r>
           <w:rPr>
-            <w:rFonts w:asciiTheme="minorHAnsi" w:hAnsiTheme="minorHAnsi" w:eastAsiaTheme="minorEastAsia" w:cstheme="minorBidi"/>
+            <w:rFonts w:asciiTheme="minorHAnsi" w:eastAsiaTheme="minorEastAsia" w:hAnsiTheme="minorHAnsi" w:cstheme="minorBidi"/>
             <w:noProof/>
             <w:sz w:val="22"/>
             <w:szCs w:val="22"/>
@@ -1623,14 +1621,14 @@
           <w:tab w:val="right" w:leader="dot" w:pos="9350"/>
         </w:tabs>
         <w:rPr>
-          <w:rFonts w:asciiTheme="minorHAnsi" w:hAnsiTheme="minorHAnsi" w:eastAsiaTheme="minorEastAsia" w:cstheme="minorBidi"/>
+          <w:rFonts w:asciiTheme="minorHAnsi" w:eastAsiaTheme="minorEastAsia" w:hAnsiTheme="minorHAnsi" w:cstheme="minorBidi"/>
           <w:noProof/>
           <w:sz w:val="22"/>
           <w:szCs w:val="22"/>
           <w:lang w:val="en-GB" w:eastAsia="en-GB"/>
         </w:rPr>
       </w:pPr>
-      <w:hyperlink w:history="1" w:anchor="_Toc24885470">
+      <w:hyperlink w:anchor="_Toc24885470" w:history="1">
         <w:r>
           <w:rPr>
             <w:rStyle w:val="Hiperveza"/>
@@ -1640,7 +1638,7 @@
         </w:r>
         <w:r>
           <w:rPr>
-            <w:rFonts w:asciiTheme="minorHAnsi" w:hAnsiTheme="minorHAnsi" w:eastAsiaTheme="minorEastAsia" w:cstheme="minorBidi"/>
+            <w:rFonts w:asciiTheme="minorHAnsi" w:eastAsiaTheme="minorEastAsia" w:hAnsiTheme="minorHAnsi" w:cstheme="minorBidi"/>
             <w:noProof/>
             <w:sz w:val="22"/>
             <w:szCs w:val="22"/>
@@ -1713,14 +1711,14 @@
           <w:tab w:val="right" w:leader="dot" w:pos="9350"/>
         </w:tabs>
         <w:rPr>
-          <w:rFonts w:asciiTheme="minorHAnsi" w:hAnsiTheme="minorHAnsi" w:eastAsiaTheme="minorEastAsia" w:cstheme="minorBidi"/>
+          <w:rFonts w:asciiTheme="minorHAnsi" w:eastAsiaTheme="minorEastAsia" w:hAnsiTheme="minorHAnsi" w:cstheme="minorBidi"/>
           <w:noProof/>
           <w:sz w:val="22"/>
           <w:szCs w:val="22"/>
           <w:lang w:val="en-GB" w:eastAsia="en-GB"/>
         </w:rPr>
       </w:pPr>
-      <w:hyperlink w:history="1" w:anchor="_Toc24885471">
+      <w:hyperlink w:anchor="_Toc24885471" w:history="1">
         <w:r>
           <w:rPr>
             <w:rStyle w:val="Hiperveza"/>
@@ -1730,7 +1728,7 @@
         </w:r>
         <w:r>
           <w:rPr>
-            <w:rFonts w:asciiTheme="minorHAnsi" w:hAnsiTheme="minorHAnsi" w:eastAsiaTheme="minorEastAsia" w:cstheme="minorBidi"/>
+            <w:rFonts w:asciiTheme="minorHAnsi" w:eastAsiaTheme="minorEastAsia" w:hAnsiTheme="minorHAnsi" w:cstheme="minorBidi"/>
             <w:noProof/>
             <w:sz w:val="22"/>
             <w:szCs w:val="22"/>
@@ -1803,14 +1801,14 @@
           <w:tab w:val="right" w:leader="dot" w:pos="9350"/>
         </w:tabs>
         <w:rPr>
-          <w:rFonts w:asciiTheme="minorHAnsi" w:hAnsiTheme="minorHAnsi" w:eastAsiaTheme="minorEastAsia" w:cstheme="minorBidi"/>
+          <w:rFonts w:asciiTheme="minorHAnsi" w:eastAsiaTheme="minorEastAsia" w:hAnsiTheme="minorHAnsi" w:cstheme="minorBidi"/>
           <w:noProof/>
           <w:sz w:val="22"/>
           <w:szCs w:val="22"/>
           <w:lang w:val="en-GB" w:eastAsia="en-GB"/>
         </w:rPr>
       </w:pPr>
-      <w:hyperlink w:history="1" w:anchor="_Toc24885472">
+      <w:hyperlink w:anchor="_Toc24885472" w:history="1">
         <w:r>
           <w:rPr>
             <w:rStyle w:val="Hiperveza"/>
@@ -1820,7 +1818,7 @@
         </w:r>
         <w:r>
           <w:rPr>
-            <w:rFonts w:asciiTheme="minorHAnsi" w:hAnsiTheme="minorHAnsi" w:eastAsiaTheme="minorEastAsia" w:cstheme="minorBidi"/>
+            <w:rFonts w:asciiTheme="minorHAnsi" w:eastAsiaTheme="minorEastAsia" w:hAnsiTheme="minorHAnsi" w:cstheme="minorBidi"/>
             <w:noProof/>
             <w:sz w:val="22"/>
             <w:szCs w:val="22"/>
@@ -1893,14 +1891,14 @@
           <w:tab w:val="right" w:leader="dot" w:pos="9350"/>
         </w:tabs>
         <w:rPr>
-          <w:rFonts w:asciiTheme="minorHAnsi" w:hAnsiTheme="minorHAnsi" w:eastAsiaTheme="minorEastAsia" w:cstheme="minorBidi"/>
+          <w:rFonts w:asciiTheme="minorHAnsi" w:eastAsiaTheme="minorEastAsia" w:hAnsiTheme="minorHAnsi" w:cstheme="minorBidi"/>
           <w:noProof/>
           <w:sz w:val="22"/>
           <w:szCs w:val="22"/>
           <w:lang w:val="en-GB" w:eastAsia="en-GB"/>
         </w:rPr>
       </w:pPr>
-      <w:hyperlink w:history="1" w:anchor="_Toc24885473">
+      <w:hyperlink w:anchor="_Toc24885473" w:history="1">
         <w:r>
           <w:rPr>
             <w:rStyle w:val="Hiperveza"/>
@@ -1910,7 +1908,7 @@
         </w:r>
         <w:r>
           <w:rPr>
-            <w:rFonts w:asciiTheme="minorHAnsi" w:hAnsiTheme="minorHAnsi" w:eastAsiaTheme="minorEastAsia" w:cstheme="minorBidi"/>
+            <w:rFonts w:asciiTheme="minorHAnsi" w:eastAsiaTheme="minorEastAsia" w:hAnsiTheme="minorHAnsi" w:cstheme="minorBidi"/>
             <w:noProof/>
             <w:sz w:val="22"/>
             <w:szCs w:val="22"/>
@@ -1998,9 +1996,9 @@
           <w:szCs w:val="28"/>
         </w:rPr>
       </w:pPr>
-      <w:bookmarkStart w:name="_Toc24026843" w:id="0"/>
-      <w:bookmarkStart w:name="_Toc24027022" w:id="1"/>
-      <w:bookmarkStart w:name="_Toc24885463" w:id="2"/>
+      <w:bookmarkStart w:id="0" w:name="_Toc24026843"/>
+      <w:bookmarkStart w:id="1" w:name="_Toc24027022"/>
+      <w:bookmarkStart w:id="2" w:name="_Toc24885463"/>
       <w:r>
         <w:rPr>
           <w:szCs w:val="28"/>
@@ -2036,8 +2034,6 @@
       </w:pPr>
       <w:r>
         <w:tab/>
-      </w:r>
-      <w:r>
         <w:t>Aplikacija će biti dostupna korisnicima koji koriste Android platformu te će administratoru biti dostupna i u web obliku.</w:t>
       </w:r>
     </w:p>
@@ -2053,15 +2049,15 @@
           <w:szCs w:val="32"/>
         </w:rPr>
       </w:pPr>
-      <w:bookmarkStart w:name="_Toc24026844" w:id="3"/>
-      <w:bookmarkStart w:name="_Toc24027023" w:id="4"/>
+      <w:bookmarkStart w:id="3" w:name="_Toc24026844"/>
+      <w:bookmarkStart w:id="4" w:name="_Toc24027023"/>
       <w:r>
         <w:rPr>
           <w:szCs w:val="32"/>
         </w:rPr>
         <w:t xml:space="preserve"> </w:t>
       </w:r>
-      <w:bookmarkStart w:name="_Toc24885464" w:id="5"/>
+      <w:bookmarkStart w:id="5" w:name="_Toc24885464"/>
       <w:r>
         <w:rPr>
           <w:szCs w:val="32"/>
@@ -2317,15 +2313,15 @@
           <w:szCs w:val="32"/>
         </w:rPr>
       </w:pPr>
-      <w:bookmarkStart w:name="_Toc24026845" w:id="6"/>
-      <w:bookmarkStart w:name="_Toc24027024" w:id="7"/>
+      <w:bookmarkStart w:id="6" w:name="_Toc24026845"/>
+      <w:bookmarkStart w:id="7" w:name="_Toc24027024"/>
       <w:r>
         <w:rPr>
           <w:szCs w:val="32"/>
         </w:rPr>
         <w:t xml:space="preserve"> </w:t>
       </w:r>
-      <w:bookmarkStart w:name="_Toc24885465" w:id="8"/>
+      <w:bookmarkStart w:id="8" w:name="_Toc24885465"/>
       <w:r>
         <w:rPr>
           <w:szCs w:val="32"/>
@@ -2525,9 +2521,9 @@
         </w:numPr>
         <w:spacing w:line="360" w:lineRule="auto"/>
       </w:pPr>
-      <w:bookmarkStart w:name="_Toc24026846" w:id="9"/>
-      <w:bookmarkStart w:name="_Toc24027025" w:id="10"/>
-      <w:bookmarkStart w:name="_Toc24885466" w:id="11"/>
+      <w:bookmarkStart w:id="9" w:name="_Toc24026846"/>
+      <w:bookmarkStart w:id="10" w:name="_Toc24027025"/>
+      <w:bookmarkStart w:id="11" w:name="_Toc24885466"/>
       <w:r>
         <w:lastRenderedPageBreak/>
         <w:t>Specifikacija korisničkih zahtjeva</w:t>
@@ -2583,8 +2579,8 @@
       <w:r>
         <w:t xml:space="preserve">Nakon registracije ili tijekom korištenja korisnik može svoje podatke promijeniti u aplikaciji. </w:t>
       </w:r>
-      <w:bookmarkStart w:name="_Toc24026847" w:id="12"/>
-      <w:bookmarkStart w:name="_Toc24027026" w:id="13"/>
+      <w:bookmarkStart w:id="12" w:name="_Toc24026847"/>
+      <w:bookmarkStart w:id="13" w:name="_Toc24027026"/>
     </w:p>
     <w:p>
       <w:pPr>
@@ -2611,7 +2607,7 @@
           <w:numId w:val="2"/>
         </w:numPr>
       </w:pPr>
-      <w:bookmarkStart w:name="_Toc24885467" w:id="14"/>
+      <w:bookmarkStart w:id="14" w:name="_Toc24885467"/>
       <w:r>
         <w:lastRenderedPageBreak/>
         <w:t>Arhitektura sustava i aplikacije</w:t>
@@ -2631,12 +2627,12 @@
         <w:spacing w:line="360" w:lineRule="auto"/>
         <w:jc w:val="left"/>
       </w:pPr>
-      <w:bookmarkStart w:name="_Toc24026848" w:id="15"/>
-      <w:bookmarkStart w:name="_Toc24027027" w:id="16"/>
+      <w:bookmarkStart w:id="15" w:name="_Toc24026848"/>
+      <w:bookmarkStart w:id="16" w:name="_Toc24027027"/>
       <w:r>
         <w:t xml:space="preserve"> </w:t>
       </w:r>
-      <w:bookmarkStart w:name="_Toc24885468" w:id="17"/>
+      <w:bookmarkStart w:id="17" w:name="_Toc24885468"/>
       <w:r>
         <w:t>Arhitektura</w:t>
       </w:r>
@@ -2655,24 +2651,27 @@
         <w:jc w:val="center"/>
       </w:pPr>
       <w:r>
+        <w:rPr>
+          <w:noProof/>
+        </w:rPr>
         <w:drawing>
-          <wp:inline wp14:editId="0706F215" wp14:anchorId="63CC800E">
+          <wp:inline distT="0" distB="0" distL="0" distR="0" wp14:anchorId="63CC800E" wp14:editId="0706F215">
             <wp:extent cx="5943600" cy="1033780"/>
             <wp:effectExtent l="0" t="0" r="0" b="0"/>
-            <wp:docPr id="1095431216" name="Picture 20" title=""/>
+            <wp:docPr id="1095431216" name="Picture 20"/>
             <wp:cNvGraphicFramePr>
-              <a:graphicFrameLocks noChangeAspect="1"/>
+              <a:graphicFrameLocks xmlns:a="http://schemas.openxmlformats.org/drawingml/2006/main" noChangeAspect="1"/>
             </wp:cNvGraphicFramePr>
-            <a:graphic>
+            <a:graphic xmlns:a="http://schemas.openxmlformats.org/drawingml/2006/main">
               <a:graphicData uri="http://schemas.openxmlformats.org/drawingml/2006/picture">
-                <pic:pic>
+                <pic:pic xmlns:pic="http://schemas.openxmlformats.org/drawingml/2006/picture">
                   <pic:nvPicPr>
                     <pic:cNvPr id="0" name="Picture 20"/>
                     <pic:cNvPicPr/>
                   </pic:nvPicPr>
                   <pic:blipFill>
-                    <a:blip r:embed="R0e65eadbe5d34d4a">
-                      <a:extLst xmlns:a="http://schemas.openxmlformats.org/drawingml/2006/main">
+                    <a:blip r:embed="rId9">
+                      <a:extLst>
                         <a:ext uri="{28A0092B-C50C-407E-A947-70E740481C1C}">
                           <a14:useLocalDpi xmlns:a14="http://schemas.microsoft.com/office/drawing/2010/main" val="0"/>
                         </a:ext>
@@ -2683,7 +2682,7 @@
                     </a:stretch>
                   </pic:blipFill>
                   <pic:spPr>
-                    <a:xfrm rot="0" flipH="0" flipV="0">
+                    <a:xfrm>
                       <a:off x="0" y="0"/>
                       <a:ext cx="5943600" cy="1033780"/>
                     </a:xfrm>
@@ -2738,12 +2737,12 @@
         </w:numPr>
         <w:spacing w:line="360" w:lineRule="auto"/>
       </w:pPr>
-      <w:bookmarkStart w:name="_Toc24026849" w:id="18"/>
-      <w:bookmarkStart w:name="_Toc24027028" w:id="19"/>
+      <w:bookmarkStart w:id="18" w:name="_Toc24026849"/>
+      <w:bookmarkStart w:id="19" w:name="_Toc24027028"/>
       <w:r>
         <w:t xml:space="preserve"> </w:t>
       </w:r>
-      <w:bookmarkStart w:name="_Toc24885469" w:id="20"/>
+      <w:bookmarkStart w:id="20" w:name="_Toc24885469"/>
       <w:r>
         <w:t xml:space="preserve">Arhitektura </w:t>
       </w:r>
@@ -2807,7 +2806,7 @@
                     <pic:cNvPicPr/>
                   </pic:nvPicPr>
                   <pic:blipFill rotWithShape="1">
-                    <a:blip r:embed="rId9"/>
+                    <a:blip r:embed="rId10"/>
                     <a:srcRect l="11293" t="9284" r="10656" b="12674"/>
                     <a:stretch/>
                   </pic:blipFill>
@@ -2940,8 +2939,6 @@
         </w:rPr>
         <w:t> — sloj korisničkog sučelja, vizualizira podataka iz Modela.</w:t>
       </w:r>
-      <w:bookmarkStart w:name="_GoBack" w:id="21"/>
-      <w:bookmarkEnd w:id="21"/>
     </w:p>
     <w:p>
       <w:pPr>
@@ -3169,11 +3166,11 @@
         <w:lastRenderedPageBreak/>
         <w:t xml:space="preserve"> </w:t>
       </w:r>
-      <w:bookmarkStart w:name="_Toc24885470" w:id="22"/>
+      <w:bookmarkStart w:id="21" w:name="_Toc24885470"/>
       <w:r>
         <w:t>Arhitektura modula</w:t>
       </w:r>
-      <w:bookmarkEnd w:id="22"/>
+      <w:bookmarkEnd w:id="21"/>
     </w:p>
     <w:p>
       <w:pPr>
@@ -3203,7 +3200,7 @@
                     <pic:cNvPicPr/>
                   </pic:nvPicPr>
                   <pic:blipFill rotWithShape="1">
-                    <a:blip r:embed="rId10">
+                    <a:blip r:embed="rId11">
                       <a:extLst>
                         <a:ext uri="{28A0092B-C50C-407E-A947-70E740481C1C}">
                           <a14:useLocalDpi xmlns:a14="http://schemas.microsoft.com/office/drawing/2010/main" val="0"/>
@@ -3283,24 +3280,27 @@
         <w:jc w:val="center"/>
       </w:pPr>
       <w:r>
+        <w:rPr>
+          <w:noProof/>
+        </w:rPr>
         <w:drawing>
-          <wp:inline wp14:editId="6C0EA643" wp14:anchorId="3C128861">
+          <wp:inline distT="0" distB="0" distL="0" distR="0" wp14:anchorId="3C128861" wp14:editId="6C0EA643">
             <wp:extent cx="3164206" cy="3457390"/>
             <wp:effectExtent l="0" t="0" r="0" b="0"/>
-            <wp:docPr id="880447464" name="Picture 14" title=""/>
+            <wp:docPr id="880447464" name="Picture 14"/>
             <wp:cNvGraphicFramePr>
-              <a:graphicFrameLocks noChangeAspect="1"/>
+              <a:graphicFrameLocks xmlns:a="http://schemas.openxmlformats.org/drawingml/2006/main" noChangeAspect="1"/>
             </wp:cNvGraphicFramePr>
-            <a:graphic>
+            <a:graphic xmlns:a="http://schemas.openxmlformats.org/drawingml/2006/main">
               <a:graphicData uri="http://schemas.openxmlformats.org/drawingml/2006/picture">
-                <pic:pic>
+                <pic:pic xmlns:pic="http://schemas.openxmlformats.org/drawingml/2006/picture">
                   <pic:nvPicPr>
                     <pic:cNvPr id="0" name="Picture 14"/>
                     <pic:cNvPicPr/>
                   </pic:nvPicPr>
                   <pic:blipFill>
-                    <a:blip r:embed="Rb8997835d862428f">
-                      <a:extLst xmlns:a="http://schemas.openxmlformats.org/drawingml/2006/main">
+                    <a:blip r:embed="rId12">
+                      <a:extLst>
                         <a:ext uri="{28A0092B-C50C-407E-A947-70E740481C1C}">
                           <a14:useLocalDpi xmlns:a14="http://schemas.microsoft.com/office/drawing/2010/main" val="0"/>
                         </a:ext>
@@ -3311,7 +3311,7 @@
                     </a:stretch>
                   </pic:blipFill>
                   <pic:spPr>
-                    <a:xfrm rot="0" flipH="0" flipV="0">
+                    <a:xfrm>
                       <a:off x="0" y="0"/>
                       <a:ext cx="3164206" cy="3457390"/>
                     </a:xfrm>
@@ -3346,9 +3346,9 @@
         </w:numPr>
         <w:spacing w:line="360" w:lineRule="auto"/>
       </w:pPr>
-      <w:bookmarkStart w:name="_Toc24026850" w:id="23"/>
-      <w:bookmarkStart w:name="_Toc24027029" w:id="24"/>
-      <w:bookmarkStart w:name="_Toc24885471" w:id="25"/>
+      <w:bookmarkStart w:id="22" w:name="_Toc24026850"/>
+      <w:bookmarkStart w:id="23" w:name="_Toc24027029"/>
+      <w:bookmarkStart w:id="24" w:name="_Toc24885471"/>
       <w:r>
         <w:lastRenderedPageBreak/>
         <w:t xml:space="preserve">Skica ekrana </w:t>
@@ -3356,9 +3356,9 @@
       <w:r>
         <w:t>aplikacije</w:t>
       </w:r>
+      <w:bookmarkEnd w:id="22"/>
       <w:bookmarkEnd w:id="23"/>
       <w:bookmarkEnd w:id="24"/>
-      <w:bookmarkEnd w:id="25"/>
       <w:r>
         <w:t xml:space="preserve"> </w:t>
       </w:r>
@@ -3454,7 +3454,7 @@
               </wp:anchor>
             </w:drawing>
           </mc:Choice>
-          <mc:Fallback>
+          <mc:Fallback xmlns:a14="http://schemas.microsoft.com/office/drawing/2010/main" xmlns:pic="http://schemas.openxmlformats.org/drawingml/2006/picture" xmlns:a="http://schemas.openxmlformats.org/drawingml/2006/main">
             <w:pict w14:anchorId="05A5E68D">
               <v:shapetype id="_x0000_t202" coordsize="21600,21600" o:spt="202" path="m,l,21600r21600,l21600,xe" w14:anchorId="130E62E5">
                 <v:stroke joinstyle="miter"/>
@@ -3517,7 +3517,7 @@
                     </pic:cNvPicPr>
                   </pic:nvPicPr>
                   <pic:blipFill>
-                    <a:blip r:embed="rId12">
+                    <a:blip r:embed="rId13">
                       <a:extLst>
                         <a:ext uri="{28A0092B-C50C-407E-A947-70E740481C1C}">
                           <a14:useLocalDpi xmlns:a14="http://schemas.microsoft.com/office/drawing/2010/main" val="0"/>
@@ -3640,7 +3640,7 @@
               </wp:anchor>
             </w:drawing>
           </mc:Choice>
-          <mc:Fallback>
+          <mc:Fallback xmlns:a14="http://schemas.microsoft.com/office/drawing/2010/main" xmlns:pic="http://schemas.openxmlformats.org/drawingml/2006/picture" xmlns:a="http://schemas.openxmlformats.org/drawingml/2006/main">
             <w:pict w14:anchorId="7E6ED15E">
               <v:shape id="_x0000_s1027" style="position:absolute;left:0;text-align:left;margin-left:222.55pt;margin-top:62.05pt;width:273.75pt;height:159.75pt;z-index:251661312;visibility:visible;mso-wrap-style:square;mso-width-percent:0;mso-height-percent:0;mso-wrap-distance-left:9pt;mso-wrap-distance-top:3.6pt;mso-wrap-distance-right:9pt;mso-wrap-distance-bottom:3.6pt;mso-position-horizontal:right;mso-position-horizontal-relative:margin;mso-position-vertical:absolute;mso-position-vertical-relative:text;mso-width-percent:0;mso-height-percent:0;mso-width-relative:margin;mso-height-relative:margin;v-text-anchor:top" filled="f" stroked="f" type="#_x0000_t202" o:gfxdata="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" w14:anchorId="3EEA16C7">
                 <v:textbox>
@@ -3699,7 +3699,7 @@
                     </pic:cNvPicPr>
                   </pic:nvPicPr>
                   <pic:blipFill>
-                    <a:blip r:embed="rId13">
+                    <a:blip r:embed="rId14">
                       <a:extLst>
                         <a:ext uri="{28A0092B-C50C-407E-A947-70E740481C1C}">
                           <a14:useLocalDpi xmlns:a14="http://schemas.microsoft.com/office/drawing/2010/main" val="0"/>
@@ -3823,7 +3823,7 @@
               </wp:anchor>
             </w:drawing>
           </mc:Choice>
-          <mc:Fallback>
+          <mc:Fallback xmlns:a14="http://schemas.microsoft.com/office/drawing/2010/main" xmlns:pic="http://schemas.openxmlformats.org/drawingml/2006/picture" xmlns:a="http://schemas.openxmlformats.org/drawingml/2006/main">
             <w:pict w14:anchorId="08D9206B">
               <v:shape id="_x0000_s1028" style="position:absolute;left:0;text-align:left;margin-left:222.55pt;margin-top:74.75pt;width:273.75pt;height:165.75pt;z-index:251663360;visibility:visible;mso-wrap-style:square;mso-width-percent:0;mso-height-percent:0;mso-wrap-distance-left:9pt;mso-wrap-distance-top:3.6pt;mso-wrap-distance-right:9pt;mso-wrap-distance-bottom:3.6pt;mso-position-horizontal:right;mso-position-horizontal-relative:margin;mso-position-vertical:absolute;mso-position-vertical-relative:text;mso-width-percent:0;mso-height-percent:0;mso-width-relative:margin;mso-height-relative:margin;v-text-anchor:top" filled="f" stroked="f" type="#_x0000_t202" o:gfxdata="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" w14:anchorId="06B07FDA">
                 <v:textbox>
@@ -3882,7 +3882,7 @@
                     </pic:cNvPicPr>
                   </pic:nvPicPr>
                   <pic:blipFill>
-                    <a:blip r:embed="rId14">
+                    <a:blip r:embed="rId15">
                       <a:extLst>
                         <a:ext uri="{28A0092B-C50C-407E-A947-70E740481C1C}">
                           <a14:useLocalDpi xmlns:a14="http://schemas.microsoft.com/office/drawing/2010/main" val="0"/>
@@ -4011,7 +4011,7 @@
               </wp:anchor>
             </w:drawing>
           </mc:Choice>
-          <mc:Fallback>
+          <mc:Fallback xmlns:a14="http://schemas.microsoft.com/office/drawing/2010/main" xmlns:pic="http://schemas.openxmlformats.org/drawingml/2006/picture" xmlns:a="http://schemas.openxmlformats.org/drawingml/2006/main">
             <w:pict w14:anchorId="178E7B71">
               <v:shape id="_x0000_s1029" style="position:absolute;left:0;text-align:left;margin-left:222.55pt;margin-top:83.75pt;width:273.75pt;height:165.75pt;z-index:251665408;visibility:visible;mso-wrap-style:square;mso-width-percent:0;mso-height-percent:0;mso-wrap-distance-left:9pt;mso-wrap-distance-top:3.6pt;mso-wrap-distance-right:9pt;mso-wrap-distance-bottom:3.6pt;mso-position-horizontal:right;mso-position-horizontal-relative:margin;mso-position-vertical:absolute;mso-position-vertical-relative:text;mso-width-percent:0;mso-height-percent:0;mso-width-relative:margin;mso-height-relative:margin;v-text-anchor:top" filled="f" stroked="f" type="#_x0000_t202" o:gfxdata="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" w14:anchorId="7CEC637D">
                 <v:textbox>
@@ -4076,7 +4076,7 @@
                     </pic:cNvPicPr>
                   </pic:nvPicPr>
                   <pic:blipFill>
-                    <a:blip r:embed="rId15">
+                    <a:blip r:embed="rId16">
                       <a:extLst>
                         <a:ext uri="{28A0092B-C50C-407E-A947-70E740481C1C}">
                           <a14:useLocalDpi xmlns:a14="http://schemas.microsoft.com/office/drawing/2010/main" val="0"/>
@@ -4200,7 +4200,7 @@
               </wp:anchor>
             </w:drawing>
           </mc:Choice>
-          <mc:Fallback>
+          <mc:Fallback xmlns:a14="http://schemas.microsoft.com/office/drawing/2010/main" xmlns:pic="http://schemas.openxmlformats.org/drawingml/2006/picture" xmlns:a="http://schemas.openxmlformats.org/drawingml/2006/main">
             <w:pict w14:anchorId="395909CD">
               <v:shape id="_x0000_s1030" style="position:absolute;left:0;text-align:left;margin-left:222.55pt;margin-top:83.35pt;width:273.75pt;height:165.75pt;z-index:251667456;visibility:visible;mso-wrap-style:square;mso-width-percent:0;mso-height-percent:0;mso-wrap-distance-left:9pt;mso-wrap-distance-top:3.6pt;mso-wrap-distance-right:9pt;mso-wrap-distance-bottom:3.6pt;mso-position-horizontal:right;mso-position-horizontal-relative:margin;mso-position-vertical:absolute;mso-position-vertical-relative:text;mso-width-percent:0;mso-height-percent:0;mso-width-relative:margin;mso-height-relative:margin;v-text-anchor:top" filled="f" stroked="f" type="#_x0000_t202" o:gfxdata="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" w14:anchorId="5931FBCF">
                 <v:textbox>
@@ -4259,7 +4259,7 @@
                     </pic:cNvPicPr>
                   </pic:nvPicPr>
                   <pic:blipFill>
-                    <a:blip r:embed="rId16">
+                    <a:blip r:embed="rId17">
                       <a:extLst>
                         <a:ext uri="{28A0092B-C50C-407E-A947-70E740481C1C}">
                           <a14:useLocalDpi xmlns:a14="http://schemas.microsoft.com/office/drawing/2010/main" val="0"/>
@@ -4385,7 +4385,7 @@
               </wp:anchor>
             </w:drawing>
           </mc:Choice>
-          <mc:Fallback>
+          <mc:Fallback xmlns:a14="http://schemas.microsoft.com/office/drawing/2010/main" xmlns:pic="http://schemas.openxmlformats.org/drawingml/2006/picture" xmlns:a="http://schemas.openxmlformats.org/drawingml/2006/main">
             <w:pict w14:anchorId="177A1665">
               <v:shape id="_x0000_s1031" style="position:absolute;left:0;text-align:left;margin-left:222.55pt;margin-top:91.85pt;width:273.75pt;height:165.75pt;z-index:251669504;visibility:visible;mso-wrap-style:square;mso-width-percent:0;mso-height-percent:0;mso-wrap-distance-left:9pt;mso-wrap-distance-top:3.6pt;mso-wrap-distance-right:9pt;mso-wrap-distance-bottom:3.6pt;mso-position-horizontal:right;mso-position-horizontal-relative:margin;mso-position-vertical:absolute;mso-position-vertical-relative:text;mso-width-percent:0;mso-height-percent:0;mso-width-relative:margin;mso-height-relative:margin;v-text-anchor:top" filled="f" stroked="f" type="#_x0000_t202" o:gfxdata="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" w14:anchorId="6D68FFA0">
                 <v:textbox>
@@ -4447,7 +4447,7 @@
                     </pic:cNvPicPr>
                   </pic:nvPicPr>
                   <pic:blipFill>
-                    <a:blip r:embed="rId17">
+                    <a:blip r:embed="rId18">
                       <a:extLst>
                         <a:ext uri="{28A0092B-C50C-407E-A947-70E740481C1C}">
                           <a14:useLocalDpi xmlns:a14="http://schemas.microsoft.com/office/drawing/2010/main" val="0"/>
@@ -4571,7 +4571,7 @@
               </wp:anchor>
             </w:drawing>
           </mc:Choice>
-          <mc:Fallback>
+          <mc:Fallback xmlns:a14="http://schemas.microsoft.com/office/drawing/2010/main" xmlns:pic="http://schemas.openxmlformats.org/drawingml/2006/picture" xmlns:a="http://schemas.openxmlformats.org/drawingml/2006/main">
             <w:pict w14:anchorId="7ED253AB">
               <v:shape id="_x0000_s1032" style="position:absolute;left:0;text-align:left;margin-left:222.55pt;margin-top:92.55pt;width:273.75pt;height:165.75pt;z-index:251671552;visibility:visible;mso-wrap-style:square;mso-width-percent:0;mso-height-percent:0;mso-wrap-distance-left:9pt;mso-wrap-distance-top:3.6pt;mso-wrap-distance-right:9pt;mso-wrap-distance-bottom:3.6pt;mso-position-horizontal:right;mso-position-horizontal-relative:margin;mso-position-vertical:absolute;mso-position-vertical-relative:text;mso-width-percent:0;mso-height-percent:0;mso-width-relative:margin;mso-height-relative:margin;v-text-anchor:top" filled="f" stroked="f" type="#_x0000_t202" o:gfxdata="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" w14:anchorId="47CDD411">
                 <v:textbox>
@@ -4630,7 +4630,7 @@
                     </pic:cNvPicPr>
                   </pic:nvPicPr>
                   <pic:blipFill>
-                    <a:blip r:embed="rId18">
+                    <a:blip r:embed="rId19">
                       <a:extLst>
                         <a:ext uri="{28A0092B-C50C-407E-A947-70E740481C1C}">
                           <a14:useLocalDpi xmlns:a14="http://schemas.microsoft.com/office/drawing/2010/main" val="0"/>
@@ -4753,7 +4753,7 @@
               </wp:anchor>
             </w:drawing>
           </mc:Choice>
-          <mc:Fallback>
+          <mc:Fallback xmlns:a14="http://schemas.microsoft.com/office/drawing/2010/main" xmlns:pic="http://schemas.openxmlformats.org/drawingml/2006/picture" xmlns:a="http://schemas.openxmlformats.org/drawingml/2006/main">
             <w:pict w14:anchorId="4EBC5168">
               <v:shape id="_x0000_s1033" style="position:absolute;left:0;text-align:left;margin-left:222.55pt;margin-top:90.95pt;width:273.75pt;height:165.75pt;z-index:251673600;visibility:visible;mso-wrap-style:square;mso-width-percent:0;mso-height-percent:0;mso-wrap-distance-left:9pt;mso-wrap-distance-top:3.6pt;mso-wrap-distance-right:9pt;mso-wrap-distance-bottom:3.6pt;mso-position-horizontal:right;mso-position-horizontal-relative:margin;mso-position-vertical:absolute;mso-position-vertical-relative:text;mso-width-percent:0;mso-height-percent:0;mso-width-relative:margin;mso-height-relative:margin;v-text-anchor:top" filled="f" stroked="f" type="#_x0000_t202" o:gfxdata="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" w14:anchorId="76567271">
                 <v:textbox>
@@ -4812,7 +4812,7 @@
                     </pic:cNvPicPr>
                   </pic:nvPicPr>
                   <pic:blipFill>
-                    <a:blip r:embed="rId19">
+                    <a:blip r:embed="rId20">
                       <a:extLst>
                         <a:ext uri="{28A0092B-C50C-407E-A947-70E740481C1C}">
                           <a14:useLocalDpi xmlns:a14="http://schemas.microsoft.com/office/drawing/2010/main" val="0"/>
@@ -4939,7 +4939,7 @@
               </wp:anchor>
             </w:drawing>
           </mc:Choice>
-          <mc:Fallback>
+          <mc:Fallback xmlns:a14="http://schemas.microsoft.com/office/drawing/2010/main" xmlns:pic="http://schemas.openxmlformats.org/drawingml/2006/picture" xmlns:a="http://schemas.openxmlformats.org/drawingml/2006/main">
             <w:pict w14:anchorId="1726BEEE">
               <v:shape id="_x0000_s1034" style="position:absolute;left:0;text-align:left;margin-left:222.55pt;margin-top:85.4pt;width:273.75pt;height:165.75pt;z-index:251675648;visibility:visible;mso-wrap-style:square;mso-width-percent:0;mso-height-percent:0;mso-wrap-distance-left:9pt;mso-wrap-distance-top:3.6pt;mso-wrap-distance-right:9pt;mso-wrap-distance-bottom:3.6pt;mso-position-horizontal:right;mso-position-horizontal-relative:margin;mso-position-vertical:absolute;mso-position-vertical-relative:text;mso-width-percent:0;mso-height-percent:0;mso-width-relative:margin;mso-height-relative:margin;v-text-anchor:top" filled="f" stroked="f" type="#_x0000_t202" o:gfxdata="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" w14:anchorId="289D0E11">
                 <v:textbox>
@@ -5001,7 +5001,7 @@
                     </pic:cNvPicPr>
                   </pic:nvPicPr>
                   <pic:blipFill>
-                    <a:blip r:embed="rId20">
+                    <a:blip r:embed="rId21">
                       <a:extLst>
                         <a:ext uri="{28A0092B-C50C-407E-A947-70E740481C1C}">
                           <a14:useLocalDpi xmlns:a14="http://schemas.microsoft.com/office/drawing/2010/main" val="0"/>
@@ -5124,7 +5124,7 @@
               </wp:anchor>
             </w:drawing>
           </mc:Choice>
-          <mc:Fallback>
+          <mc:Fallback xmlns:a14="http://schemas.microsoft.com/office/drawing/2010/main" xmlns:pic="http://schemas.openxmlformats.org/drawingml/2006/picture" xmlns:a="http://schemas.openxmlformats.org/drawingml/2006/main">
             <w:pict w14:anchorId="4375B733">
               <v:shape id="_x0000_s1035" style="position:absolute;left:0;text-align:left;margin-left:222.55pt;margin-top:98pt;width:273.75pt;height:165.75pt;z-index:251677696;visibility:visible;mso-wrap-style:square;mso-width-percent:0;mso-height-percent:0;mso-wrap-distance-left:9pt;mso-wrap-distance-top:3.6pt;mso-wrap-distance-right:9pt;mso-wrap-distance-bottom:3.6pt;mso-position-horizontal:right;mso-position-horizontal-relative:margin;mso-position-vertical:absolute;mso-position-vertical-relative:text;mso-width-percent:0;mso-height-percent:0;mso-width-relative:margin;mso-height-relative:margin;v-text-anchor:top" filled="f" stroked="f" type="#_x0000_t202" o:gfxdata="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" w14:anchorId="58BADE7B">
                 <v:textbox>
@@ -5183,7 +5183,7 @@
                     </pic:cNvPicPr>
                   </pic:nvPicPr>
                   <pic:blipFill>
-                    <a:blip r:embed="rId21">
+                    <a:blip r:embed="rId22">
                       <a:extLst>
                         <a:ext uri="{28A0092B-C50C-407E-A947-70E740481C1C}">
                           <a14:useLocalDpi xmlns:a14="http://schemas.microsoft.com/office/drawing/2010/main" val="0"/>
@@ -5310,7 +5310,7 @@
               </wp:anchor>
             </w:drawing>
           </mc:Choice>
-          <mc:Fallback>
+          <mc:Fallback xmlns:a14="http://schemas.microsoft.com/office/drawing/2010/main" xmlns:pic="http://schemas.openxmlformats.org/drawingml/2006/picture" xmlns:a="http://schemas.openxmlformats.org/drawingml/2006/main">
             <w:pict w14:anchorId="6438A263">
               <v:shape id="_x0000_s1036" style="position:absolute;left:0;text-align:left;margin-left:222.55pt;margin-top:88.5pt;width:273.75pt;height:165.75pt;z-index:251679744;visibility:visible;mso-wrap-style:square;mso-width-percent:0;mso-height-percent:0;mso-wrap-distance-left:9pt;mso-wrap-distance-top:3.6pt;mso-wrap-distance-right:9pt;mso-wrap-distance-bottom:3.6pt;mso-position-horizontal:right;mso-position-horizontal-relative:margin;mso-position-vertical:absolute;mso-position-vertical-relative:text;mso-width-percent:0;mso-height-percent:0;mso-width-relative:margin;mso-height-relative:margin;v-text-anchor:top" filled="f" stroked="f" type="#_x0000_t202" o:gfxdata="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" w14:anchorId="79E5544C">
                 <v:textbox>
@@ -5372,7 +5372,7 @@
                     </pic:cNvPicPr>
                   </pic:nvPicPr>
                   <pic:blipFill>
-                    <a:blip r:embed="rId22">
+                    <a:blip r:embed="rId23">
                       <a:extLst>
                         <a:ext uri="{28A0092B-C50C-407E-A947-70E740481C1C}">
                           <a14:useLocalDpi xmlns:a14="http://schemas.microsoft.com/office/drawing/2010/main" val="0"/>
@@ -5495,7 +5495,7 @@
               </wp:anchor>
             </w:drawing>
           </mc:Choice>
-          <mc:Fallback>
+          <mc:Fallback xmlns:a14="http://schemas.microsoft.com/office/drawing/2010/main" xmlns:pic="http://schemas.openxmlformats.org/drawingml/2006/picture" xmlns:a="http://schemas.openxmlformats.org/drawingml/2006/main">
             <w:pict w14:anchorId="39AC0B32">
               <v:shape id="_x0000_s1037" style="position:absolute;left:0;text-align:left;margin-left:222.55pt;margin-top:89.9pt;width:273.75pt;height:165.75pt;z-index:251681792;visibility:visible;mso-wrap-style:square;mso-width-percent:0;mso-height-percent:0;mso-wrap-distance-left:9pt;mso-wrap-distance-top:3.6pt;mso-wrap-distance-right:9pt;mso-wrap-distance-bottom:3.6pt;mso-position-horizontal:right;mso-position-horizontal-relative:margin;mso-position-vertical:absolute;mso-position-vertical-relative:text;mso-width-percent:0;mso-height-percent:0;mso-width-relative:margin;mso-height-relative:margin;v-text-anchor:top" filled="f" stroked="f" type="#_x0000_t202" o:gfxdata="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" w14:anchorId="030F9184">
                 <v:textbox>
@@ -5554,7 +5554,7 @@
                     </pic:cNvPicPr>
                   </pic:nvPicPr>
                   <pic:blipFill>
-                    <a:blip r:embed="rId23">
+                    <a:blip r:embed="rId24">
                       <a:extLst>
                         <a:ext uri="{28A0092B-C50C-407E-A947-70E740481C1C}">
                           <a14:useLocalDpi xmlns:a14="http://schemas.microsoft.com/office/drawing/2010/main" val="0"/>
@@ -5684,7 +5684,7 @@
               </wp:anchor>
             </w:drawing>
           </mc:Choice>
-          <mc:Fallback>
+          <mc:Fallback xmlns:a14="http://schemas.microsoft.com/office/drawing/2010/main" xmlns:pic="http://schemas.openxmlformats.org/drawingml/2006/picture" xmlns:a="http://schemas.openxmlformats.org/drawingml/2006/main">
             <w:pict w14:anchorId="02D07469">
               <v:shape id="_x0000_s1038" style="position:absolute;left:0;text-align:left;margin-left:222.55pt;margin-top:64.75pt;width:273.75pt;height:190.2pt;z-index:251683840;visibility:visible;mso-wrap-style:square;mso-width-percent:0;mso-height-percent:0;mso-wrap-distance-left:9pt;mso-wrap-distance-top:3.6pt;mso-wrap-distance-right:9pt;mso-wrap-distance-bottom:3.6pt;mso-position-horizontal:right;mso-position-horizontal-relative:margin;mso-position-vertical:absolute;mso-position-vertical-relative:text;mso-width-percent:0;mso-height-percent:0;mso-width-relative:margin;mso-height-relative:margin;v-text-anchor:top" filled="f" stroked="f" type="#_x0000_t202" o:gfxdata="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" w14:anchorId="60A664AE">
                 <v:textbox>
@@ -5749,7 +5749,7 @@
                     </pic:cNvPicPr>
                   </pic:nvPicPr>
                   <pic:blipFill>
-                    <a:blip r:embed="rId24">
+                    <a:blip r:embed="rId25">
                       <a:extLst>
                         <a:ext uri="{28A0092B-C50C-407E-A947-70E740481C1C}">
                           <a14:useLocalDpi xmlns:a14="http://schemas.microsoft.com/office/drawing/2010/main" val="0"/>
@@ -5893,7 +5893,7 @@
               </wp:anchor>
             </w:drawing>
           </mc:Choice>
-          <mc:Fallback>
+          <mc:Fallback xmlns:a14="http://schemas.microsoft.com/office/drawing/2010/main" xmlns:pic="http://schemas.openxmlformats.org/drawingml/2006/picture" xmlns:a="http://schemas.openxmlformats.org/drawingml/2006/main">
             <w:pict w14:anchorId="4F057F78">
               <v:shape id="_x0000_s1039" style="position:absolute;left:0;text-align:left;margin-left:222.55pt;margin-top:80.15pt;width:273.75pt;height:190.2pt;z-index:251685888;visibility:visible;mso-wrap-style:square;mso-width-percent:0;mso-height-percent:0;mso-wrap-distance-left:9pt;mso-wrap-distance-top:3.6pt;mso-wrap-distance-right:9pt;mso-wrap-distance-bottom:3.6pt;mso-position-horizontal:right;mso-position-horizontal-relative:margin;mso-position-vertical:absolute;mso-position-vertical-relative:text;mso-width-percent:0;mso-height-percent:0;mso-width-relative:margin;mso-height-relative:margin;v-text-anchor:top" filled="f" stroked="f" type="#_x0000_t202" o:gfxdata="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" w14:anchorId="211063A7">
                 <v:textbox>
@@ -5973,7 +5973,7 @@
                     </pic:cNvPicPr>
                   </pic:nvPicPr>
                   <pic:blipFill>
-                    <a:blip r:embed="rId25">
+                    <a:blip r:embed="rId26">
                       <a:extLst>
                         <a:ext uri="{28A0092B-C50C-407E-A947-70E740481C1C}">
                           <a14:useLocalDpi xmlns:a14="http://schemas.microsoft.com/office/drawing/2010/main" val="0"/>
@@ -6106,7 +6106,7 @@
               </wp:anchor>
             </w:drawing>
           </mc:Choice>
-          <mc:Fallback>
+          <mc:Fallback xmlns:a14="http://schemas.microsoft.com/office/drawing/2010/main" xmlns:pic="http://schemas.openxmlformats.org/drawingml/2006/picture" xmlns:a="http://schemas.openxmlformats.org/drawingml/2006/main">
             <w:pict w14:anchorId="25FC070E">
               <v:shape id="_x0000_s1040" style="position:absolute;left:0;text-align:left;margin-left:222.55pt;margin-top:101.85pt;width:273.75pt;height:133.75pt;z-index:251687936;visibility:visible;mso-wrap-style:square;mso-width-percent:0;mso-height-percent:0;mso-wrap-distance-left:9pt;mso-wrap-distance-top:3.6pt;mso-wrap-distance-right:9pt;mso-wrap-distance-bottom:3.6pt;mso-position-horizontal:right;mso-position-horizontal-relative:margin;mso-position-vertical:absolute;mso-position-vertical-relative:text;mso-width-percent:0;mso-height-percent:0;mso-width-relative:margin;mso-height-relative:margin;v-text-anchor:top" filled="f" stroked="f" type="#_x0000_t202" o:gfxdata="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" w14:anchorId="488E075B">
                 <v:textbox>
@@ -6174,7 +6174,7 @@
                     </pic:cNvPicPr>
                   </pic:nvPicPr>
                   <pic:blipFill>
-                    <a:blip r:embed="rId26">
+                    <a:blip r:embed="rId27">
                       <a:extLst>
                         <a:ext uri="{28A0092B-C50C-407E-A947-70E740481C1C}">
                           <a14:useLocalDpi xmlns:a14="http://schemas.microsoft.com/office/drawing/2010/main" val="0"/>
@@ -6306,7 +6306,7 @@
               </wp:anchor>
             </w:drawing>
           </mc:Choice>
-          <mc:Fallback>
+          <mc:Fallback xmlns:a14="http://schemas.microsoft.com/office/drawing/2010/main" xmlns:pic="http://schemas.openxmlformats.org/drawingml/2006/picture" xmlns:a="http://schemas.openxmlformats.org/drawingml/2006/main">
             <w:pict w14:anchorId="1B504853">
               <v:shape id="_x0000_s1041" style="position:absolute;left:0;text-align:left;margin-left:222.55pt;margin-top:104.65pt;width:273.75pt;height:167pt;z-index:251689984;visibility:visible;mso-wrap-style:square;mso-width-percent:0;mso-height-percent:0;mso-wrap-distance-left:9pt;mso-wrap-distance-top:3.6pt;mso-wrap-distance-right:9pt;mso-wrap-distance-bottom:3.6pt;mso-position-horizontal:right;mso-position-horizontal-relative:margin;mso-position-vertical:absolute;mso-position-vertical-relative:text;mso-width-percent:0;mso-height-percent:0;mso-width-relative:margin;mso-height-relative:margin;v-text-anchor:top" filled="f" stroked="f" type="#_x0000_t202" o:gfxdata="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" w14:anchorId="39CBF973">
                 <v:textbox>
@@ -6374,7 +6374,7 @@
                     </pic:cNvPicPr>
                   </pic:nvPicPr>
                   <pic:blipFill>
-                    <a:blip r:embed="rId27">
+                    <a:blip r:embed="rId28">
                       <a:extLst>
                         <a:ext uri="{28A0092B-C50C-407E-A947-70E740481C1C}">
                           <a14:useLocalDpi xmlns:a14="http://schemas.microsoft.com/office/drawing/2010/main" val="0"/>
@@ -6498,7 +6498,7 @@
               </wp:anchor>
             </w:drawing>
           </mc:Choice>
-          <mc:Fallback>
+          <mc:Fallback xmlns:a14="http://schemas.microsoft.com/office/drawing/2010/main" xmlns:pic="http://schemas.openxmlformats.org/drawingml/2006/picture" xmlns:a="http://schemas.openxmlformats.org/drawingml/2006/main">
             <w:pict w14:anchorId="1EA46CE1">
               <v:shape id="_x0000_s1042" style="position:absolute;left:0;text-align:left;margin-left:222.55pt;margin-top:91.7pt;width:273.75pt;height:154.75pt;z-index:251692032;visibility:visible;mso-wrap-style:square;mso-width-percent:0;mso-height-percent:0;mso-wrap-distance-left:9pt;mso-wrap-distance-top:3.6pt;mso-wrap-distance-right:9pt;mso-wrap-distance-bottom:3.6pt;mso-position-horizontal:right;mso-position-horizontal-relative:margin;mso-position-vertical:absolute;mso-position-vertical-relative:text;mso-width-percent:0;mso-height-percent:0;mso-width-relative:margin;mso-height-relative:margin;v-text-anchor:top" filled="f" stroked="f" type="#_x0000_t202" o:gfxdata="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" w14:anchorId="17E2112A">
                 <v:textbox>
@@ -6557,7 +6557,7 @@
                     </pic:cNvPicPr>
                   </pic:nvPicPr>
                   <pic:blipFill>
-                    <a:blip r:embed="rId28">
+                    <a:blip r:embed="rId29">
                       <a:extLst>
                         <a:ext uri="{28A0092B-C50C-407E-A947-70E740481C1C}">
                           <a14:useLocalDpi xmlns:a14="http://schemas.microsoft.com/office/drawing/2010/main" val="0"/>
@@ -6614,16 +6614,16 @@
         </w:numPr>
         <w:spacing w:line="360" w:lineRule="auto"/>
       </w:pPr>
-      <w:bookmarkStart w:name="_Toc24026851" w:id="26"/>
-      <w:bookmarkStart w:name="_Toc24027030" w:id="27"/>
-      <w:bookmarkStart w:name="_Toc24885472" w:id="28"/>
+      <w:bookmarkStart w:id="25" w:name="_Toc24026851"/>
+      <w:bookmarkStart w:id="26" w:name="_Toc24027030"/>
+      <w:bookmarkStart w:id="27" w:name="_Toc24885472"/>
       <w:r>
         <w:lastRenderedPageBreak/>
         <w:t>ERA model</w:t>
       </w:r>
+      <w:bookmarkEnd w:id="25"/>
       <w:bookmarkEnd w:id="26"/>
       <w:bookmarkEnd w:id="27"/>
-      <w:bookmarkEnd w:id="28"/>
     </w:p>
     <w:p>
       <w:pPr>
@@ -6638,24 +6638,27 @@
     </w:p>
     <w:p>
       <w:r>
+        <w:rPr>
+          <w:noProof/>
+        </w:rPr>
         <w:drawing>
-          <wp:inline wp14:editId="6937B6D6" wp14:anchorId="66A079BB">
+          <wp:inline distT="0" distB="0" distL="0" distR="0" wp14:anchorId="66A079BB" wp14:editId="6937B6D6">
             <wp:extent cx="5943600" cy="2753995"/>
             <wp:effectExtent l="0" t="0" r="0" b="8255"/>
-            <wp:docPr id="1332388237" name="Picture 13" title=""/>
+            <wp:docPr id="1332388237" name="Picture 13"/>
             <wp:cNvGraphicFramePr>
-              <a:graphicFrameLocks noChangeAspect="1"/>
+              <a:graphicFrameLocks xmlns:a="http://schemas.openxmlformats.org/drawingml/2006/main" noChangeAspect="1"/>
             </wp:cNvGraphicFramePr>
-            <a:graphic>
+            <a:graphic xmlns:a="http://schemas.openxmlformats.org/drawingml/2006/main">
               <a:graphicData uri="http://schemas.openxmlformats.org/drawingml/2006/picture">
-                <pic:pic>
+                <pic:pic xmlns:pic="http://schemas.openxmlformats.org/drawingml/2006/picture">
                   <pic:nvPicPr>
                     <pic:cNvPr id="0" name="Picture 13"/>
                     <pic:cNvPicPr/>
                   </pic:nvPicPr>
                   <pic:blipFill>
-                    <a:blip r:embed="R0122822fb69446e2">
-                      <a:extLst xmlns:a="http://schemas.openxmlformats.org/drawingml/2006/main">
+                    <a:blip r:embed="rId30">
+                      <a:extLst>
                         <a:ext uri="{28A0092B-C50C-407E-A947-70E740481C1C}">
                           <a14:useLocalDpi xmlns:a14="http://schemas.microsoft.com/office/drawing/2010/main" val="0"/>
                         </a:ext>
@@ -6666,7 +6669,7 @@
                     </a:stretch>
                   </pic:blipFill>
                   <pic:spPr>
-                    <a:xfrm rot="0" flipH="0" flipV="0">
+                    <a:xfrm>
                       <a:off x="0" y="0"/>
                       <a:ext cx="5943600" cy="2753995"/>
                     </a:xfrm>
@@ -6707,8 +6710,6 @@
       </w:pPr>
       <w:r>
         <w:tab/>
-      </w:r>
-      <w:r>
         <w:t xml:space="preserve">FOOD2GO mobilna aplikacija ima dva tipa korisnika, a to su registrirani i neregistrirani korisnik i njih definiramo pomoću tablice </w:t>
       </w:r>
       <w:proofErr w:type="spellStart"/>
@@ -6986,24 +6987,100 @@
           <w:numId w:val="2"/>
         </w:numPr>
         <w:spacing w:line="360" w:lineRule="auto"/>
-        <w:rPr/>
-      </w:pPr>
-      <w:bookmarkStart w:name="_Toc24026852" w:id="29"/>
-      <w:bookmarkStart w:name="_Toc24027031" w:id="30"/>
-      <w:bookmarkStart w:name="_Toc24885473" w:id="31"/>
+      </w:pPr>
+      <w:bookmarkStart w:id="28" w:name="_Toc24026852"/>
+      <w:bookmarkStart w:id="29" w:name="_Toc24027031"/>
+      <w:bookmarkStart w:id="30" w:name="_Toc24885473"/>
+      <w:r>
+        <w:lastRenderedPageBreak/>
+        <w:t>Specifikacija funkcionalnosti</w:t>
+      </w:r>
+      <w:bookmarkEnd w:id="28"/>
+      <w:bookmarkEnd w:id="29"/>
+      <w:bookmarkEnd w:id="30"/>
+    </w:p>
+    <w:p>
+      <w:pPr>
+        <w:pStyle w:val="AIR"/>
+        <w:numPr>
+          <w:ilvl w:val="0"/>
+          <w:numId w:val="0"/>
+        </w:numPr>
+        <w:spacing w:line="360" w:lineRule="auto"/>
+        <w:ind w:left="360"/>
+      </w:pPr>
       <w:r>
         <w:rPr>
           <w:noProof/>
         </w:rPr>
-        <w:lastRenderedPageBreak/>
         <w:drawing>
-          <wp:anchor distT="0" distB="0" distL="114300" distR="114300" simplePos="0" relativeHeight="251693056" behindDoc="0" locked="0" layoutInCell="1" allowOverlap="1" wp14:anchorId="5DCFBC8E" wp14:editId="5EC8026C">
+          <wp:anchor distT="0" distB="0" distL="114300" distR="114300" simplePos="0" relativeHeight="251694080" behindDoc="0" locked="0" layoutInCell="1" allowOverlap="1" wp14:anchorId="112B9CA0" wp14:editId="18BE181E">
+            <wp:simplePos x="0" y="0"/>
+            <wp:positionH relativeFrom="column">
+              <wp:posOffset>2694940</wp:posOffset>
+            </wp:positionH>
+            <wp:positionV relativeFrom="paragraph">
+              <wp:posOffset>230505</wp:posOffset>
+            </wp:positionV>
+            <wp:extent cx="1887855" cy="3900805"/>
+            <wp:effectExtent l="0" t="0" r="0" b="4445"/>
+            <wp:wrapSquare wrapText="bothSides"/>
+            <wp:docPr id="23" name="Slika 23"/>
+            <wp:cNvGraphicFramePr>
+              <a:graphicFrameLocks xmlns:a="http://schemas.openxmlformats.org/drawingml/2006/main" noChangeAspect="1"/>
+            </wp:cNvGraphicFramePr>
+            <a:graphic xmlns:a="http://schemas.openxmlformats.org/drawingml/2006/main">
+              <a:graphicData uri="http://schemas.openxmlformats.org/drawingml/2006/picture">
+                <pic:pic xmlns:pic="http://schemas.openxmlformats.org/drawingml/2006/picture">
+                  <pic:nvPicPr>
+                    <pic:cNvPr id="1" name=""/>
+                    <pic:cNvPicPr/>
+                  </pic:nvPicPr>
+                  <pic:blipFill>
+                    <a:blip r:embed="rId31">
+                      <a:extLst>
+                        <a:ext uri="{28A0092B-C50C-407E-A947-70E740481C1C}">
+                          <a14:useLocalDpi xmlns:a14="http://schemas.microsoft.com/office/drawing/2010/main" val="0"/>
+                        </a:ext>
+                      </a:extLst>
+                    </a:blip>
+                    <a:stretch>
+                      <a:fillRect/>
+                    </a:stretch>
+                  </pic:blipFill>
+                  <pic:spPr>
+                    <a:xfrm>
+                      <a:off x="0" y="0"/>
+                      <a:ext cx="1887855" cy="3900805"/>
+                    </a:xfrm>
+                    <a:prstGeom prst="rect">
+                      <a:avLst/>
+                    </a:prstGeom>
+                  </pic:spPr>
+                </pic:pic>
+              </a:graphicData>
+            </a:graphic>
+            <wp14:sizeRelH relativeFrom="page">
+              <wp14:pctWidth>0</wp14:pctWidth>
+            </wp14:sizeRelH>
+            <wp14:sizeRelV relativeFrom="page">
+              <wp14:pctHeight>0</wp14:pctHeight>
+            </wp14:sizeRelV>
+          </wp:anchor>
+        </w:drawing>
+      </w:r>
+      <w:r>
+        <w:rPr>
+          <w:noProof/>
+        </w:rPr>
+        <w:drawing>
+          <wp:anchor distT="0" distB="0" distL="114300" distR="114300" simplePos="0" relativeHeight="251693056" behindDoc="0" locked="0" layoutInCell="1" allowOverlap="1" wp14:anchorId="5DCFBC8E" wp14:editId="1AFA45E6">
             <wp:simplePos x="0" y="0"/>
             <wp:positionH relativeFrom="margin">
-              <wp:posOffset>-187960</wp:posOffset>
+              <wp:align>left</wp:align>
             </wp:positionH>
             <wp:positionV relativeFrom="paragraph">
-              <wp:posOffset>141605</wp:posOffset>
+              <wp:posOffset>231140</wp:posOffset>
             </wp:positionV>
             <wp:extent cx="1911985" cy="3865880"/>
             <wp:effectExtent l="0" t="0" r="0" b="1270"/>
@@ -7020,7 +7097,7 @@
                     <pic:cNvPicPr/>
                   </pic:nvPicPr>
                   <pic:blipFill>
-                    <a:blip r:embed="rId30">
+                    <a:blip r:embed="rId32">
                       <a:extLst>
                         <a:ext uri="{28A0092B-C50C-407E-A947-70E740481C1C}">
                           <a14:useLocalDpi xmlns:a14="http://schemas.microsoft.com/office/drawing/2010/main" val="0"/>
@@ -7052,13 +7129,6 @@
           </wp:anchor>
         </w:drawing>
       </w:r>
-      <w:r>
-        <w:rPr/>
-        <w:t>Specifikacija funkcionalnosti</w:t>
-      </w:r>
-      <w:bookmarkEnd w:id="29"/>
-      <w:bookmarkEnd w:id="30"/>
-      <w:bookmarkEnd w:id="31"/>
     </w:p>
     <w:p>
       <w:pPr>
@@ -7100,75 +7170,20 @@
         <w:spacing w:line="360" w:lineRule="auto"/>
       </w:pPr>
     </w:p>
-    <w:p w14:noSpellErr="1">
-      <w:pPr>
-        <w:pStyle w:val="Normal"/>
+    <w:p>
+      <w:pPr>
         <w:spacing w:line="360" w:lineRule="auto"/>
       </w:pPr>
-      <w:r>
-        <w:rPr>
-          <w:noProof/>
-        </w:rPr>
-        <w:drawing>
-          <wp:anchor distT="0" distB="0" distL="114300" distR="114300" simplePos="0" relativeHeight="251694080" behindDoc="0" locked="0" layoutInCell="1" allowOverlap="1" wp14:anchorId="112B9CA0" wp14:editId="220E86EC">
-            <wp:simplePos x="0" y="0"/>
-            <wp:positionH relativeFrom="column">
-              <wp:posOffset>4274820</wp:posOffset>
-            </wp:positionH>
-            <wp:positionV relativeFrom="paragraph">
-              <wp:posOffset>279400</wp:posOffset>
-            </wp:positionV>
-            <wp:extent cx="1954876" cy="4039408"/>
-            <wp:effectExtent l="0" t="0" r="7620" b="0"/>
-            <wp:wrapSquare wrapText="bothSides"/>
-            <wp:docPr id="23" name="Slika 23"/>
-            <wp:cNvGraphicFramePr>
-              <a:graphicFrameLocks xmlns:a="http://schemas.openxmlformats.org/drawingml/2006/main" noChangeAspect="1"/>
-            </wp:cNvGraphicFramePr>
-            <a:graphic xmlns:a="http://schemas.openxmlformats.org/drawingml/2006/main">
-              <a:graphicData uri="http://schemas.openxmlformats.org/drawingml/2006/picture">
-                <pic:pic xmlns:pic="http://schemas.openxmlformats.org/drawingml/2006/picture">
-                  <pic:nvPicPr>
-                    <pic:cNvPr id="1" name=""/>
-                    <pic:cNvPicPr/>
-                  </pic:nvPicPr>
-                  <pic:blipFill>
-                    <a:blip r:embed="rId31">
-                      <a:extLst>
-                        <a:ext uri="{28A0092B-C50C-407E-A947-70E740481C1C}">
-                          <a14:useLocalDpi xmlns:a14="http://schemas.microsoft.com/office/drawing/2010/main" val="0"/>
-                        </a:ext>
-                      </a:extLst>
-                    </a:blip>
-                    <a:stretch>
-                      <a:fillRect/>
-                    </a:stretch>
-                  </pic:blipFill>
-                  <pic:spPr>
-                    <a:xfrm>
-                      <a:off x="0" y="0"/>
-                      <a:ext cx="1954876" cy="4039408"/>
-                    </a:xfrm>
-                    <a:prstGeom prst="rect">
-                      <a:avLst/>
-                    </a:prstGeom>
-                  </pic:spPr>
-                </pic:pic>
-              </a:graphicData>
-            </a:graphic>
-            <wp14:sizeRelH relativeFrom="page">
-              <wp14:pctWidth>0</wp14:pctWidth>
-            </wp14:sizeRelH>
-            <wp14:sizeRelV relativeFrom="page">
-              <wp14:pctHeight>0</wp14:pctHeight>
-            </wp14:sizeRelV>
-          </wp:anchor>
-        </w:drawing>
-      </w:r>
-      <w:r>
-        <w:rPr/>
-        <w:t/>
-      </w:r>
+    </w:p>
+    <w:p>
+      <w:pPr>
+        <w:spacing w:line="360" w:lineRule="auto"/>
+      </w:pPr>
+    </w:p>
+    <w:p>
+      <w:pPr>
+        <w:spacing w:line="360" w:lineRule="auto"/>
+      </w:pPr>
     </w:p>
     <w:p>
       <w:pPr>
@@ -7179,34 +7194,24 @@
         </w:numPr>
         <w:spacing w:line="360" w:lineRule="auto"/>
         <w:rPr>
-          <w:b w:val="1"/>
-          <w:bCs w:val="1"/>
-          <w:sz w:val="32"/>
+          <w:bCs/>
           <w:szCs w:val="32"/>
         </w:rPr>
       </w:pPr>
       <w:r>
-        <w:rPr/>
         <w:t>Web stranica</w:t>
       </w:r>
     </w:p>
-    <w:p>
-      <w:pPr>
-        <w:pStyle w:val="Normal"/>
-      </w:pPr>
-    </w:p>
-    <w:p>
-      <w:pPr>
-        <w:pStyle w:val="Normal"/>
-        <w:spacing w:before="0" w:beforeAutospacing="off" w:after="160" w:afterAutospacing="off" w:line="360" w:lineRule="auto"/>
-        <w:ind w:left="0" w:right="0" w:firstLine="708"/>
-        <w:jc w:val="both"/>
-      </w:pPr>
-      <w:r>
-        <w:rPr/>
+    <w:p/>
+    <w:p>
+      <w:pPr>
+        <w:spacing w:line="360" w:lineRule="auto"/>
+        <w:ind w:firstLine="708"/>
+      </w:pPr>
+      <w:r>
         <w:t xml:space="preserve">Web stranica aplikacije Food2Go dostupna je na </w:t>
       </w:r>
-      <w:hyperlink r:id="R88afe35c8d9e43f4">
+      <w:hyperlink r:id="rId33">
         <w:r>
           <w:rPr>
             <w:rStyle w:val="Hiperveza"/>
@@ -7215,97 +7220,67 @@
         </w:r>
       </w:hyperlink>
       <w:r>
-        <w:rPr/>
         <w:t xml:space="preserve">. Stranica sadrži funkcionalnosti navedene u uvodnom dijelu aplikacije kao i u prijavi projekta. </w:t>
       </w:r>
-      <w:r>
-        <w:rPr/>
-        <w:t>Od funkcionalnosti je potrebno implementirati funkcionalnost “</w:t>
-      </w:r>
-      <w:r>
-        <w:rPr/>
-        <w:t>Pregled povratnih informacija</w:t>
-      </w:r>
-      <w:r>
-        <w:rPr/>
-        <w:t>”.</w:t>
-      </w:r>
-    </w:p>
-    <w:p>
-      <w:pPr>
-        <w:pStyle w:val="Normal"/>
-        <w:bidi w:val="0"/>
-        <w:spacing w:before="0" w:beforeAutospacing="off" w:after="160" w:afterAutospacing="off" w:line="360" w:lineRule="auto"/>
-        <w:ind w:left="0" w:right="0" w:firstLine="708"/>
-        <w:jc w:val="both"/>
-      </w:pPr>
-      <w:r>
-        <w:rPr/>
+      <w:bookmarkStart w:id="31" w:name="_GoBack"/>
+      <w:bookmarkEnd w:id="31"/>
+    </w:p>
+    <w:p>
+      <w:pPr>
+        <w:spacing w:line="360" w:lineRule="auto"/>
+        <w:ind w:firstLine="708"/>
+      </w:pPr>
+      <w:r>
         <w:t>Podaci za prijavu:</w:t>
       </w:r>
     </w:p>
     <w:p>
       <w:pPr>
-        <w:pStyle w:val="Normal"/>
-        <w:bidi w:val="0"/>
-        <w:spacing w:before="0" w:beforeAutospacing="off" w:after="160" w:afterAutospacing="off" w:line="360" w:lineRule="auto"/>
-        <w:ind w:left="708" w:right="0" w:firstLine="708"/>
-        <w:jc w:val="both"/>
-      </w:pPr>
-      <w:r>
-        <w:rPr/>
+        <w:spacing w:line="360" w:lineRule="auto"/>
+        <w:ind w:left="708" w:firstLine="708"/>
+      </w:pPr>
+      <w:r>
         <w:t xml:space="preserve">Korisničko ime: </w:t>
       </w:r>
       <w:proofErr w:type="spellStart"/>
       <w:r>
-        <w:rPr/>
         <w:t>igradiski</w:t>
       </w:r>
       <w:proofErr w:type="spellEnd"/>
     </w:p>
     <w:p>
       <w:pPr>
-        <w:pStyle w:val="Normal"/>
-        <w:bidi w:val="0"/>
-        <w:spacing w:before="0" w:beforeAutospacing="off" w:after="160" w:afterAutospacing="off" w:line="360" w:lineRule="auto"/>
-        <w:ind w:left="708" w:right="0" w:firstLine="708"/>
-        <w:jc w:val="both"/>
-      </w:pPr>
-      <w:r>
-        <w:rPr/>
+        <w:spacing w:line="360" w:lineRule="auto"/>
+        <w:ind w:left="708" w:firstLine="708"/>
+      </w:pPr>
+      <w:r>
         <w:t>Lozinka: roleta66</w:t>
       </w:r>
     </w:p>
     <w:p>
       <w:pPr>
-        <w:pStyle w:val="Normal"/>
-        <w:bidi w:val="0"/>
-        <w:spacing w:before="0" w:beforeAutospacing="off" w:after="160" w:afterAutospacing="off" w:line="360" w:lineRule="auto"/>
-        <w:ind w:left="708" w:right="0" w:firstLine="708"/>
-        <w:jc w:val="both"/>
-      </w:pPr>
-    </w:p>
-    <w:p>
-      <w:pPr>
-        <w:pStyle w:val="Normal"/>
-        <w:bidi w:val="0"/>
-        <w:spacing w:before="0" w:beforeAutospacing="off" w:after="160" w:afterAutospacing="off" w:line="360" w:lineRule="auto"/>
-        <w:ind w:left="0" w:right="0" w:firstLine="708"/>
-        <w:jc w:val="both"/>
-      </w:pPr>
-    </w:p>
-    <w:p w14:noSpellErr="1">
+        <w:spacing w:line="360" w:lineRule="auto"/>
+        <w:ind w:left="708" w:firstLine="708"/>
+      </w:pPr>
+    </w:p>
+    <w:p>
+      <w:pPr>
+        <w:spacing w:line="360" w:lineRule="auto"/>
+        <w:ind w:firstLine="708"/>
+      </w:pPr>
+    </w:p>
+    <w:p>
       <w:pPr>
         <w:pStyle w:val="AIR"/>
         <w:numPr>
+          <w:ilvl w:val="0"/>
           <w:numId w:val="0"/>
         </w:numPr>
         <w:spacing w:line="360" w:lineRule="auto"/>
-        <w:ind w:left="0"/>
       </w:pPr>
     </w:p>
     <w:sectPr>
-      <w:pgSz w:w="12240" w:h="15840" w:orient="portrait"/>
+      <w:pgSz w:w="12240" w:h="15840"/>
       <w:pgMar w:top="1440" w:right="1440" w:bottom="1440" w:left="1440" w:header="720" w:footer="720" w:gutter="0"/>
       <w:cols w:space="720"/>
       <w:docGrid w:linePitch="360"/>
@@ -7598,7 +7573,7 @@
         <w:ind w:left="1068" w:hanging="360"/>
       </w:pPr>
       <w:rPr>
-        <w:rFonts w:hint="default" w:ascii="Symbol" w:hAnsi="Symbol"/>
+        <w:rFonts w:ascii="Symbol" w:hAnsi="Symbol" w:hint="default"/>
       </w:rPr>
     </w:lvl>
     <w:lvl w:ilvl="1" w:tplc="041A0003" w:tentative="1">
@@ -7610,7 +7585,7 @@
         <w:ind w:left="1788" w:hanging="360"/>
       </w:pPr>
       <w:rPr>
-        <w:rFonts w:hint="default" w:ascii="Courier New" w:hAnsi="Courier New" w:cs="Courier New"/>
+        <w:rFonts w:ascii="Courier New" w:hAnsi="Courier New" w:cs="Courier New" w:hint="default"/>
       </w:rPr>
     </w:lvl>
     <w:lvl w:ilvl="2" w:tplc="041A0005" w:tentative="1">
@@ -7622,7 +7597,7 @@
         <w:ind w:left="2508" w:hanging="360"/>
       </w:pPr>
       <w:rPr>
-        <w:rFonts w:hint="default" w:ascii="Wingdings" w:hAnsi="Wingdings"/>
+        <w:rFonts w:ascii="Wingdings" w:hAnsi="Wingdings" w:hint="default"/>
       </w:rPr>
     </w:lvl>
     <w:lvl w:ilvl="3" w:tplc="041A0001" w:tentative="1">
@@ -7634,7 +7609,7 @@
         <w:ind w:left="3228" w:hanging="360"/>
       </w:pPr>
       <w:rPr>
-        <w:rFonts w:hint="default" w:ascii="Symbol" w:hAnsi="Symbol"/>
+        <w:rFonts w:ascii="Symbol" w:hAnsi="Symbol" w:hint="default"/>
       </w:rPr>
     </w:lvl>
     <w:lvl w:ilvl="4" w:tplc="041A0003" w:tentative="1">
@@ -7646,7 +7621,7 @@
         <w:ind w:left="3948" w:hanging="360"/>
       </w:pPr>
       <w:rPr>
-        <w:rFonts w:hint="default" w:ascii="Courier New" w:hAnsi="Courier New" w:cs="Courier New"/>
+        <w:rFonts w:ascii="Courier New" w:hAnsi="Courier New" w:cs="Courier New" w:hint="default"/>
       </w:rPr>
     </w:lvl>
     <w:lvl w:ilvl="5" w:tplc="041A0005" w:tentative="1">
@@ -7658,7 +7633,7 @@
         <w:ind w:left="4668" w:hanging="360"/>
       </w:pPr>
       <w:rPr>
-        <w:rFonts w:hint="default" w:ascii="Wingdings" w:hAnsi="Wingdings"/>
+        <w:rFonts w:ascii="Wingdings" w:hAnsi="Wingdings" w:hint="default"/>
       </w:rPr>
     </w:lvl>
     <w:lvl w:ilvl="6" w:tplc="041A0001" w:tentative="1">
@@ -7670,7 +7645,7 @@
         <w:ind w:left="5388" w:hanging="360"/>
       </w:pPr>
       <w:rPr>
-        <w:rFonts w:hint="default" w:ascii="Symbol" w:hAnsi="Symbol"/>
+        <w:rFonts w:ascii="Symbol" w:hAnsi="Symbol" w:hint="default"/>
       </w:rPr>
     </w:lvl>
     <w:lvl w:ilvl="7" w:tplc="041A0003" w:tentative="1">
@@ -7682,7 +7657,7 @@
         <w:ind w:left="6108" w:hanging="360"/>
       </w:pPr>
       <w:rPr>
-        <w:rFonts w:hint="default" w:ascii="Courier New" w:hAnsi="Courier New" w:cs="Courier New"/>
+        <w:rFonts w:ascii="Courier New" w:hAnsi="Courier New" w:cs="Courier New" w:hint="default"/>
       </w:rPr>
     </w:lvl>
     <w:lvl w:ilvl="8" w:tplc="041A0005" w:tentative="1">
@@ -7694,7 +7669,7 @@
         <w:ind w:left="6828" w:hanging="360"/>
       </w:pPr>
       <w:rPr>
-        <w:rFonts w:hint="default" w:ascii="Wingdings" w:hAnsi="Wingdings"/>
+        <w:rFonts w:ascii="Wingdings" w:hAnsi="Wingdings" w:hint="default"/>
       </w:rPr>
     </w:lvl>
   </w:abstractNum>
@@ -7711,7 +7686,7 @@
         <w:ind w:left="1428" w:hanging="360"/>
       </w:pPr>
       <w:rPr>
-        <w:rFonts w:hint="default" w:ascii="Symbol" w:hAnsi="Symbol"/>
+        <w:rFonts w:ascii="Symbol" w:hAnsi="Symbol" w:hint="default"/>
       </w:rPr>
     </w:lvl>
     <w:lvl w:ilvl="1" w:tplc="041A0003" w:tentative="1">
@@ -7723,7 +7698,7 @@
         <w:ind w:left="2148" w:hanging="360"/>
       </w:pPr>
       <w:rPr>
-        <w:rFonts w:hint="default" w:ascii="Courier New" w:hAnsi="Courier New" w:cs="Courier New"/>
+        <w:rFonts w:ascii="Courier New" w:hAnsi="Courier New" w:cs="Courier New" w:hint="default"/>
       </w:rPr>
     </w:lvl>
     <w:lvl w:ilvl="2" w:tplc="041A0005" w:tentative="1">
@@ -7735,7 +7710,7 @@
         <w:ind w:left="2868" w:hanging="360"/>
       </w:pPr>
       <w:rPr>
-        <w:rFonts w:hint="default" w:ascii="Wingdings" w:hAnsi="Wingdings"/>
+        <w:rFonts w:ascii="Wingdings" w:hAnsi="Wingdings" w:hint="default"/>
       </w:rPr>
     </w:lvl>
     <w:lvl w:ilvl="3" w:tplc="041A0001" w:tentative="1">
@@ -7747,7 +7722,7 @@
         <w:ind w:left="3588" w:hanging="360"/>
       </w:pPr>
       <w:rPr>
-        <w:rFonts w:hint="default" w:ascii="Symbol" w:hAnsi="Symbol"/>
+        <w:rFonts w:ascii="Symbol" w:hAnsi="Symbol" w:hint="default"/>
       </w:rPr>
     </w:lvl>
     <w:lvl w:ilvl="4" w:tplc="041A0003" w:tentative="1">
@@ -7759,7 +7734,7 @@
         <w:ind w:left="4308" w:hanging="360"/>
       </w:pPr>
       <w:rPr>
-        <w:rFonts w:hint="default" w:ascii="Courier New" w:hAnsi="Courier New" w:cs="Courier New"/>
+        <w:rFonts w:ascii="Courier New" w:hAnsi="Courier New" w:cs="Courier New" w:hint="default"/>
       </w:rPr>
     </w:lvl>
     <w:lvl w:ilvl="5" w:tplc="041A0005" w:tentative="1">
@@ -7771,7 +7746,7 @@
         <w:ind w:left="5028" w:hanging="360"/>
       </w:pPr>
       <w:rPr>
-        <w:rFonts w:hint="default" w:ascii="Wingdings" w:hAnsi="Wingdings"/>
+        <w:rFonts w:ascii="Wingdings" w:hAnsi="Wingdings" w:hint="default"/>
       </w:rPr>
     </w:lvl>
     <w:lvl w:ilvl="6" w:tplc="041A0001" w:tentative="1">
@@ -7783,7 +7758,7 @@
         <w:ind w:left="5748" w:hanging="360"/>
       </w:pPr>
       <w:rPr>
-        <w:rFonts w:hint="default" w:ascii="Symbol" w:hAnsi="Symbol"/>
+        <w:rFonts w:ascii="Symbol" w:hAnsi="Symbol" w:hint="default"/>
       </w:rPr>
     </w:lvl>
     <w:lvl w:ilvl="7" w:tplc="041A0003" w:tentative="1">
@@ -7795,7 +7770,7 @@
         <w:ind w:left="6468" w:hanging="360"/>
       </w:pPr>
       <w:rPr>
-        <w:rFonts w:hint="default" w:ascii="Courier New" w:hAnsi="Courier New" w:cs="Courier New"/>
+        <w:rFonts w:ascii="Courier New" w:hAnsi="Courier New" w:cs="Courier New" w:hint="default"/>
       </w:rPr>
     </w:lvl>
     <w:lvl w:ilvl="8" w:tplc="041A0005" w:tentative="1">
@@ -7807,7 +7782,7 @@
         <w:ind w:left="7188" w:hanging="360"/>
       </w:pPr>
       <w:rPr>
-        <w:rFonts w:hint="default" w:ascii="Wingdings" w:hAnsi="Wingdings"/>
+        <w:rFonts w:ascii="Wingdings" w:hAnsi="Wingdings" w:hint="default"/>
       </w:rPr>
     </w:lvl>
   </w:abstractNum>
@@ -7824,7 +7799,7 @@
         <w:ind w:left="1068" w:hanging="360"/>
       </w:pPr>
       <w:rPr>
-        <w:rFonts w:hint="default" w:ascii="Symbol" w:hAnsi="Symbol"/>
+        <w:rFonts w:ascii="Symbol" w:hAnsi="Symbol" w:hint="default"/>
       </w:rPr>
     </w:lvl>
     <w:lvl w:ilvl="1" w:tplc="041A0003" w:tentative="1">
@@ -7836,7 +7811,7 @@
         <w:ind w:left="1788" w:hanging="360"/>
       </w:pPr>
       <w:rPr>
-        <w:rFonts w:hint="default" w:ascii="Courier New" w:hAnsi="Courier New" w:cs="Courier New"/>
+        <w:rFonts w:ascii="Courier New" w:hAnsi="Courier New" w:cs="Courier New" w:hint="default"/>
       </w:rPr>
     </w:lvl>
     <w:lvl w:ilvl="2" w:tplc="041A0005" w:tentative="1">
@@ -7848,7 +7823,7 @@
         <w:ind w:left="2508" w:hanging="360"/>
       </w:pPr>
       <w:rPr>
-        <w:rFonts w:hint="default" w:ascii="Wingdings" w:hAnsi="Wingdings"/>
+        <w:rFonts w:ascii="Wingdings" w:hAnsi="Wingdings" w:hint="default"/>
       </w:rPr>
     </w:lvl>
     <w:lvl w:ilvl="3" w:tplc="041A0001" w:tentative="1">
@@ -7860,7 +7835,7 @@
         <w:ind w:left="3228" w:hanging="360"/>
       </w:pPr>
       <w:rPr>
-        <w:rFonts w:hint="default" w:ascii="Symbol" w:hAnsi="Symbol"/>
+        <w:rFonts w:ascii="Symbol" w:hAnsi="Symbol" w:hint="default"/>
       </w:rPr>
     </w:lvl>
     <w:lvl w:ilvl="4" w:tplc="041A0003" w:tentative="1">
@@ -7872,7 +7847,7 @@
         <w:ind w:left="3948" w:hanging="360"/>
       </w:pPr>
       <w:rPr>
-        <w:rFonts w:hint="default" w:ascii="Courier New" w:hAnsi="Courier New" w:cs="Courier New"/>
+        <w:rFonts w:ascii="Courier New" w:hAnsi="Courier New" w:cs="Courier New" w:hint="default"/>
       </w:rPr>
     </w:lvl>
     <w:lvl w:ilvl="5" w:tplc="041A0005" w:tentative="1">
@@ -7884,7 +7859,7 @@
         <w:ind w:left="4668" w:hanging="360"/>
       </w:pPr>
       <w:rPr>
-        <w:rFonts w:hint="default" w:ascii="Wingdings" w:hAnsi="Wingdings"/>
+        <w:rFonts w:ascii="Wingdings" w:hAnsi="Wingdings" w:hint="default"/>
       </w:rPr>
     </w:lvl>
     <w:lvl w:ilvl="6" w:tplc="041A0001" w:tentative="1">
@@ -7896,7 +7871,7 @@
         <w:ind w:left="5388" w:hanging="360"/>
       </w:pPr>
       <w:rPr>
-        <w:rFonts w:hint="default" w:ascii="Symbol" w:hAnsi="Symbol"/>
+        <w:rFonts w:ascii="Symbol" w:hAnsi="Symbol" w:hint="default"/>
       </w:rPr>
     </w:lvl>
     <w:lvl w:ilvl="7" w:tplc="041A0003" w:tentative="1">
@@ -7908,7 +7883,7 @@
         <w:ind w:left="6108" w:hanging="360"/>
       </w:pPr>
       <w:rPr>
-        <w:rFonts w:hint="default" w:ascii="Courier New" w:hAnsi="Courier New" w:cs="Courier New"/>
+        <w:rFonts w:ascii="Courier New" w:hAnsi="Courier New" w:cs="Courier New" w:hint="default"/>
       </w:rPr>
     </w:lvl>
     <w:lvl w:ilvl="8" w:tplc="041A0005" w:tentative="1">
@@ -7920,7 +7895,7 @@
         <w:ind w:left="6828" w:hanging="360"/>
       </w:pPr>
       <w:rPr>
-        <w:rFonts w:hint="default" w:ascii="Wingdings" w:hAnsi="Wingdings"/>
+        <w:rFonts w:ascii="Wingdings" w:hAnsi="Wingdings" w:hint="default"/>
       </w:rPr>
     </w:lvl>
   </w:abstractNum>
@@ -8023,7 +7998,7 @@
         <w:ind w:left="1152" w:hanging="360"/>
       </w:pPr>
       <w:rPr>
-        <w:rFonts w:hint="default" w:ascii="Symbol" w:hAnsi="Symbol"/>
+        <w:rFonts w:ascii="Symbol" w:hAnsi="Symbol" w:hint="default"/>
       </w:rPr>
     </w:lvl>
     <w:lvl w:ilvl="1" w:tplc="041A0003" w:tentative="1">
@@ -8035,7 +8010,7 @@
         <w:ind w:left="1872" w:hanging="360"/>
       </w:pPr>
       <w:rPr>
-        <w:rFonts w:hint="default" w:ascii="Courier New" w:hAnsi="Courier New" w:cs="Courier New"/>
+        <w:rFonts w:ascii="Courier New" w:hAnsi="Courier New" w:cs="Courier New" w:hint="default"/>
       </w:rPr>
     </w:lvl>
     <w:lvl w:ilvl="2" w:tplc="041A0005" w:tentative="1">
@@ -8047,7 +8022,7 @@
         <w:ind w:left="2592" w:hanging="360"/>
       </w:pPr>
       <w:rPr>
-        <w:rFonts w:hint="default" w:ascii="Wingdings" w:hAnsi="Wingdings"/>
+        <w:rFonts w:ascii="Wingdings" w:hAnsi="Wingdings" w:hint="default"/>
       </w:rPr>
     </w:lvl>
     <w:lvl w:ilvl="3" w:tplc="041A0001" w:tentative="1">
@@ -8059,7 +8034,7 @@
         <w:ind w:left="3312" w:hanging="360"/>
       </w:pPr>
       <w:rPr>
-        <w:rFonts w:hint="default" w:ascii="Symbol" w:hAnsi="Symbol"/>
+        <w:rFonts w:ascii="Symbol" w:hAnsi="Symbol" w:hint="default"/>
       </w:rPr>
     </w:lvl>
     <w:lvl w:ilvl="4" w:tplc="041A0003" w:tentative="1">
@@ -8071,7 +8046,7 @@
         <w:ind w:left="4032" w:hanging="360"/>
       </w:pPr>
       <w:rPr>
-        <w:rFonts w:hint="default" w:ascii="Courier New" w:hAnsi="Courier New" w:cs="Courier New"/>
+        <w:rFonts w:ascii="Courier New" w:hAnsi="Courier New" w:cs="Courier New" w:hint="default"/>
       </w:rPr>
     </w:lvl>
     <w:lvl w:ilvl="5" w:tplc="041A0005" w:tentative="1">
@@ -8083,7 +8058,7 @@
         <w:ind w:left="4752" w:hanging="360"/>
       </w:pPr>
       <w:rPr>
-        <w:rFonts w:hint="default" w:ascii="Wingdings" w:hAnsi="Wingdings"/>
+        <w:rFonts w:ascii="Wingdings" w:hAnsi="Wingdings" w:hint="default"/>
       </w:rPr>
     </w:lvl>
     <w:lvl w:ilvl="6" w:tplc="041A0001" w:tentative="1">
@@ -8095,7 +8070,7 @@
         <w:ind w:left="5472" w:hanging="360"/>
       </w:pPr>
       <w:rPr>
-        <w:rFonts w:hint="default" w:ascii="Symbol" w:hAnsi="Symbol"/>
+        <w:rFonts w:ascii="Symbol" w:hAnsi="Symbol" w:hint="default"/>
       </w:rPr>
     </w:lvl>
     <w:lvl w:ilvl="7" w:tplc="041A0003" w:tentative="1">
@@ -8107,7 +8082,7 @@
         <w:ind w:left="6192" w:hanging="360"/>
       </w:pPr>
       <w:rPr>
-        <w:rFonts w:hint="default" w:ascii="Courier New" w:hAnsi="Courier New" w:cs="Courier New"/>
+        <w:rFonts w:ascii="Courier New" w:hAnsi="Courier New" w:cs="Courier New" w:hint="default"/>
       </w:rPr>
     </w:lvl>
     <w:lvl w:ilvl="8" w:tplc="041A0005" w:tentative="1">
@@ -8119,7 +8094,7 @@
         <w:ind w:left="6912" w:hanging="360"/>
       </w:pPr>
       <w:rPr>
-        <w:rFonts w:hint="default" w:ascii="Wingdings" w:hAnsi="Wingdings"/>
+        <w:rFonts w:ascii="Wingdings" w:hAnsi="Wingdings" w:hint="default"/>
       </w:rPr>
     </w:lvl>
   </w:abstractNum>
@@ -8139,7 +8114,7 @@
         <w:ind w:left="720" w:hanging="360"/>
       </w:pPr>
       <w:rPr>
-        <w:rFonts w:hint="default" w:ascii="Symbol" w:hAnsi="Symbol"/>
+        <w:rFonts w:ascii="Symbol" w:hAnsi="Symbol" w:hint="default"/>
         <w:sz w:val="20"/>
       </w:rPr>
     </w:lvl>
@@ -8155,7 +8130,7 @@
         <w:ind w:left="1440" w:hanging="360"/>
       </w:pPr>
       <w:rPr>
-        <w:rFonts w:hint="default" w:ascii="Courier New" w:hAnsi="Courier New"/>
+        <w:rFonts w:ascii="Courier New" w:hAnsi="Courier New" w:hint="default"/>
         <w:sz w:val="20"/>
       </w:rPr>
     </w:lvl>
@@ -8171,7 +8146,7 @@
         <w:ind w:left="2160" w:hanging="360"/>
       </w:pPr>
       <w:rPr>
-        <w:rFonts w:hint="default" w:ascii="Wingdings" w:hAnsi="Wingdings"/>
+        <w:rFonts w:ascii="Wingdings" w:hAnsi="Wingdings" w:hint="default"/>
         <w:sz w:val="20"/>
       </w:rPr>
     </w:lvl>
@@ -8187,7 +8162,7 @@
         <w:ind w:left="2880" w:hanging="360"/>
       </w:pPr>
       <w:rPr>
-        <w:rFonts w:hint="default" w:ascii="Wingdings" w:hAnsi="Wingdings"/>
+        <w:rFonts w:ascii="Wingdings" w:hAnsi="Wingdings" w:hint="default"/>
         <w:sz w:val="20"/>
       </w:rPr>
     </w:lvl>
@@ -8203,7 +8178,7 @@
         <w:ind w:left="3600" w:hanging="360"/>
       </w:pPr>
       <w:rPr>
-        <w:rFonts w:hint="default" w:ascii="Wingdings" w:hAnsi="Wingdings"/>
+        <w:rFonts w:ascii="Wingdings" w:hAnsi="Wingdings" w:hint="default"/>
         <w:sz w:val="20"/>
       </w:rPr>
     </w:lvl>
@@ -8219,7 +8194,7 @@
         <w:ind w:left="4320" w:hanging="360"/>
       </w:pPr>
       <w:rPr>
-        <w:rFonts w:hint="default" w:ascii="Wingdings" w:hAnsi="Wingdings"/>
+        <w:rFonts w:ascii="Wingdings" w:hAnsi="Wingdings" w:hint="default"/>
         <w:sz w:val="20"/>
       </w:rPr>
     </w:lvl>
@@ -8235,7 +8210,7 @@
         <w:ind w:left="5040" w:hanging="360"/>
       </w:pPr>
       <w:rPr>
-        <w:rFonts w:hint="default" w:ascii="Wingdings" w:hAnsi="Wingdings"/>
+        <w:rFonts w:ascii="Wingdings" w:hAnsi="Wingdings" w:hint="default"/>
         <w:sz w:val="20"/>
       </w:rPr>
     </w:lvl>
@@ -8251,7 +8226,7 @@
         <w:ind w:left="5760" w:hanging="360"/>
       </w:pPr>
       <w:rPr>
-        <w:rFonts w:hint="default" w:ascii="Wingdings" w:hAnsi="Wingdings"/>
+        <w:rFonts w:ascii="Wingdings" w:hAnsi="Wingdings" w:hint="default"/>
         <w:sz w:val="20"/>
       </w:rPr>
     </w:lvl>
@@ -8267,7 +8242,7 @@
         <w:ind w:left="6480" w:hanging="360"/>
       </w:pPr>
       <w:rPr>
-        <w:rFonts w:hint="default" w:ascii="Wingdings" w:hAnsi="Wingdings"/>
+        <w:rFonts w:ascii="Wingdings" w:hAnsi="Wingdings" w:hint="default"/>
         <w:sz w:val="20"/>
       </w:rPr>
     </w:lvl>
@@ -8285,7 +8260,7 @@
         <w:ind w:left="1068" w:hanging="360"/>
       </w:pPr>
       <w:rPr>
-        <w:rFonts w:hint="default" w:ascii="Symbol" w:hAnsi="Symbol"/>
+        <w:rFonts w:ascii="Symbol" w:hAnsi="Symbol" w:hint="default"/>
       </w:rPr>
     </w:lvl>
     <w:lvl w:ilvl="1" w:tplc="041A0003">
@@ -8297,7 +8272,7 @@
         <w:ind w:left="1788" w:hanging="360"/>
       </w:pPr>
       <w:rPr>
-        <w:rFonts w:hint="default" w:ascii="Courier New" w:hAnsi="Courier New" w:cs="Courier New"/>
+        <w:rFonts w:ascii="Courier New" w:hAnsi="Courier New" w:cs="Courier New" w:hint="default"/>
       </w:rPr>
     </w:lvl>
     <w:lvl w:ilvl="2" w:tplc="041A0005" w:tentative="1">
@@ -8309,7 +8284,7 @@
         <w:ind w:left="2508" w:hanging="360"/>
       </w:pPr>
       <w:rPr>
-        <w:rFonts w:hint="default" w:ascii="Wingdings" w:hAnsi="Wingdings"/>
+        <w:rFonts w:ascii="Wingdings" w:hAnsi="Wingdings" w:hint="default"/>
       </w:rPr>
     </w:lvl>
     <w:lvl w:ilvl="3" w:tplc="041A0001" w:tentative="1">
@@ -8321,7 +8296,7 @@
         <w:ind w:left="3228" w:hanging="360"/>
       </w:pPr>
       <w:rPr>
-        <w:rFonts w:hint="default" w:ascii="Symbol" w:hAnsi="Symbol"/>
+        <w:rFonts w:ascii="Symbol" w:hAnsi="Symbol" w:hint="default"/>
       </w:rPr>
     </w:lvl>
     <w:lvl w:ilvl="4" w:tplc="041A0003" w:tentative="1">
@@ -8333,7 +8308,7 @@
         <w:ind w:left="3948" w:hanging="360"/>
       </w:pPr>
       <w:rPr>
-        <w:rFonts w:hint="default" w:ascii="Courier New" w:hAnsi="Courier New" w:cs="Courier New"/>
+        <w:rFonts w:ascii="Courier New" w:hAnsi="Courier New" w:cs="Courier New" w:hint="default"/>
       </w:rPr>
     </w:lvl>
     <w:lvl w:ilvl="5" w:tplc="041A0005" w:tentative="1">
@@ -8345,7 +8320,7 @@
         <w:ind w:left="4668" w:hanging="360"/>
       </w:pPr>
       <w:rPr>
-        <w:rFonts w:hint="default" w:ascii="Wingdings" w:hAnsi="Wingdings"/>
+        <w:rFonts w:ascii="Wingdings" w:hAnsi="Wingdings" w:hint="default"/>
       </w:rPr>
     </w:lvl>
     <w:lvl w:ilvl="6" w:tplc="041A0001" w:tentative="1">
@@ -8357,7 +8332,7 @@
         <w:ind w:left="5388" w:hanging="360"/>
       </w:pPr>
       <w:rPr>
-        <w:rFonts w:hint="default" w:ascii="Symbol" w:hAnsi="Symbol"/>
+        <w:rFonts w:ascii="Symbol" w:hAnsi="Symbol" w:hint="default"/>
       </w:rPr>
     </w:lvl>
     <w:lvl w:ilvl="7" w:tplc="041A0003" w:tentative="1">
@@ -8369,7 +8344,7 @@
         <w:ind w:left="6108" w:hanging="360"/>
       </w:pPr>
       <w:rPr>
-        <w:rFonts w:hint="default" w:ascii="Courier New" w:hAnsi="Courier New" w:cs="Courier New"/>
+        <w:rFonts w:ascii="Courier New" w:hAnsi="Courier New" w:cs="Courier New" w:hint="default"/>
       </w:rPr>
     </w:lvl>
     <w:lvl w:ilvl="8" w:tplc="041A0005" w:tentative="1">
@@ -8381,7 +8356,7 @@
         <w:ind w:left="6828" w:hanging="360"/>
       </w:pPr>
       <w:rPr>
-        <w:rFonts w:hint="default" w:ascii="Wingdings" w:hAnsi="Wingdings"/>
+        <w:rFonts w:ascii="Wingdings" w:hAnsi="Wingdings" w:hint="default"/>
       </w:rPr>
     </w:lvl>
   </w:abstractNum>
@@ -8419,11 +8394,11 @@
 </file>
 
 <file path=word/styles.xml><?xml version="1.0" encoding="utf-8"?>
-<w:styles xmlns:wp14="http://schemas.microsoft.com/office/word/2010/wordprocessingDrawing" xmlns:mc="http://schemas.openxmlformats.org/markup-compatibility/2006" xmlns:r="http://schemas.openxmlformats.org/officeDocument/2006/relationships" xmlns:w="http://schemas.openxmlformats.org/wordprocessingml/2006/main" xmlns:w14="http://schemas.microsoft.com/office/word/2010/wordml" xmlns:w15="http://schemas.microsoft.com/office/word/2012/wordml" xmlns:w16cid="http://schemas.microsoft.com/office/word/2016/wordml/cid" xmlns:w16se="http://schemas.microsoft.com/office/word/2015/wordml/symex" mc:Ignorable="w14 w15 w16se w16cid wp14">
+<w:styles xmlns:mc="http://schemas.openxmlformats.org/markup-compatibility/2006" xmlns:r="http://schemas.openxmlformats.org/officeDocument/2006/relationships" xmlns:w="http://schemas.openxmlformats.org/wordprocessingml/2006/main" xmlns:w14="http://schemas.microsoft.com/office/word/2010/wordml" xmlns:w15="http://schemas.microsoft.com/office/word/2012/wordml" xmlns:w16cid="http://schemas.microsoft.com/office/word/2016/wordml/cid" xmlns:w16se="http://schemas.microsoft.com/office/word/2015/wordml/symex" mc:Ignorable="w14 w15 w16se w16cid">
   <w:docDefaults>
     <w:rPrDefault>
       <w:rPr>
-        <w:rFonts w:asciiTheme="minorHAnsi" w:hAnsiTheme="minorHAnsi" w:eastAsiaTheme="minorHAnsi" w:cstheme="minorBidi"/>
+        <w:rFonts w:asciiTheme="minorHAnsi" w:eastAsiaTheme="minorHAnsi" w:hAnsiTheme="minorHAnsi" w:cstheme="minorBidi"/>
         <w:sz w:val="22"/>
         <w:szCs w:val="22"/>
         <w:lang w:val="hr-HR" w:eastAsia="en-US" w:bidi="ar-SA"/>
@@ -8438,14 +8413,14 @@
   <w:latentStyles w:defLockedState="0" w:defUIPriority="99" w:defSemiHidden="0" w:defUnhideWhenUsed="0" w:defQFormat="0" w:count="376">
     <w:lsdException w:name="Normal" w:uiPriority="0" w:qFormat="1"/>
     <w:lsdException w:name="heading 1" w:uiPriority="9" w:qFormat="1"/>
-    <w:lsdException w:name="heading 2" w:uiPriority="9" w:semiHidden="1" w:unhideWhenUsed="1" w:qFormat="1"/>
-    <w:lsdException w:name="heading 3" w:uiPriority="9" w:semiHidden="1" w:unhideWhenUsed="1" w:qFormat="1"/>
-    <w:lsdException w:name="heading 4" w:uiPriority="9" w:semiHidden="1" w:unhideWhenUsed="1" w:qFormat="1"/>
-    <w:lsdException w:name="heading 5" w:uiPriority="9" w:semiHidden="1" w:unhideWhenUsed="1" w:qFormat="1"/>
-    <w:lsdException w:name="heading 6" w:uiPriority="9" w:semiHidden="1" w:unhideWhenUsed="1" w:qFormat="1"/>
-    <w:lsdException w:name="heading 7" w:uiPriority="9" w:semiHidden="1" w:unhideWhenUsed="1" w:qFormat="1"/>
-    <w:lsdException w:name="heading 8" w:uiPriority="9" w:semiHidden="1" w:unhideWhenUsed="1" w:qFormat="1"/>
-    <w:lsdException w:name="heading 9" w:uiPriority="9" w:semiHidden="1" w:unhideWhenUsed="1" w:qFormat="1"/>
+    <w:lsdException w:name="heading 2" w:semiHidden="1" w:uiPriority="9" w:unhideWhenUsed="1" w:qFormat="1"/>
+    <w:lsdException w:name="heading 3" w:semiHidden="1" w:uiPriority="9" w:unhideWhenUsed="1" w:qFormat="1"/>
+    <w:lsdException w:name="heading 4" w:semiHidden="1" w:uiPriority="9" w:unhideWhenUsed="1" w:qFormat="1"/>
+    <w:lsdException w:name="heading 5" w:semiHidden="1" w:uiPriority="9" w:unhideWhenUsed="1" w:qFormat="1"/>
+    <w:lsdException w:name="heading 6" w:semiHidden="1" w:uiPriority="9" w:unhideWhenUsed="1" w:qFormat="1"/>
+    <w:lsdException w:name="heading 7" w:semiHidden="1" w:uiPriority="9" w:unhideWhenUsed="1" w:qFormat="1"/>
+    <w:lsdException w:name="heading 8" w:semiHidden="1" w:uiPriority="9" w:unhideWhenUsed="1" w:qFormat="1"/>
+    <w:lsdException w:name="heading 9" w:semiHidden="1" w:uiPriority="9" w:unhideWhenUsed="1" w:qFormat="1"/>
     <w:lsdException w:name="index 1" w:semiHidden="1" w:unhideWhenUsed="1"/>
     <w:lsdException w:name="index 2" w:semiHidden="1" w:unhideWhenUsed="1"/>
     <w:lsdException w:name="index 3" w:semiHidden="1" w:unhideWhenUsed="1"/>
@@ -8455,22 +8430,22 @@
     <w:lsdException w:name="index 7" w:semiHidden="1" w:unhideWhenUsed="1"/>
     <w:lsdException w:name="index 8" w:semiHidden="1" w:unhideWhenUsed="1"/>
     <w:lsdException w:name="index 9" w:semiHidden="1" w:unhideWhenUsed="1"/>
-    <w:lsdException w:name="toc 1" w:uiPriority="39" w:semiHidden="1" w:unhideWhenUsed="1"/>
-    <w:lsdException w:name="toc 2" w:uiPriority="39" w:semiHidden="1" w:unhideWhenUsed="1"/>
-    <w:lsdException w:name="toc 3" w:uiPriority="39" w:semiHidden="1" w:unhideWhenUsed="1"/>
-    <w:lsdException w:name="toc 4" w:uiPriority="39" w:semiHidden="1" w:unhideWhenUsed="1"/>
-    <w:lsdException w:name="toc 5" w:uiPriority="39" w:semiHidden="1" w:unhideWhenUsed="1"/>
-    <w:lsdException w:name="toc 6" w:uiPriority="39" w:semiHidden="1" w:unhideWhenUsed="1"/>
-    <w:lsdException w:name="toc 7" w:uiPriority="39" w:semiHidden="1" w:unhideWhenUsed="1"/>
-    <w:lsdException w:name="toc 8" w:uiPriority="39" w:semiHidden="1" w:unhideWhenUsed="1"/>
-    <w:lsdException w:name="toc 9" w:uiPriority="39" w:semiHidden="1" w:unhideWhenUsed="1"/>
+    <w:lsdException w:name="toc 1" w:semiHidden="1" w:uiPriority="39" w:unhideWhenUsed="1"/>
+    <w:lsdException w:name="toc 2" w:semiHidden="1" w:uiPriority="39" w:unhideWhenUsed="1"/>
+    <w:lsdException w:name="toc 3" w:semiHidden="1" w:uiPriority="39" w:unhideWhenUsed="1"/>
+    <w:lsdException w:name="toc 4" w:semiHidden="1" w:uiPriority="39" w:unhideWhenUsed="1"/>
+    <w:lsdException w:name="toc 5" w:semiHidden="1" w:uiPriority="39" w:unhideWhenUsed="1"/>
+    <w:lsdException w:name="toc 6" w:semiHidden="1" w:uiPriority="39" w:unhideWhenUsed="1"/>
+    <w:lsdException w:name="toc 7" w:semiHidden="1" w:uiPriority="39" w:unhideWhenUsed="1"/>
+    <w:lsdException w:name="toc 8" w:semiHidden="1" w:uiPriority="39" w:unhideWhenUsed="1"/>
+    <w:lsdException w:name="toc 9" w:semiHidden="1" w:uiPriority="39" w:unhideWhenUsed="1"/>
     <w:lsdException w:name="Normal Indent" w:semiHidden="1" w:unhideWhenUsed="1"/>
     <w:lsdException w:name="footnote text" w:semiHidden="1" w:unhideWhenUsed="1"/>
     <w:lsdException w:name="annotation text" w:semiHidden="1" w:unhideWhenUsed="1"/>
     <w:lsdException w:name="header" w:semiHidden="1" w:unhideWhenUsed="1"/>
     <w:lsdException w:name="footer" w:semiHidden="1" w:unhideWhenUsed="1"/>
     <w:lsdException w:name="index heading" w:semiHidden="1" w:unhideWhenUsed="1"/>
-    <w:lsdException w:name="caption" w:uiPriority="35" w:semiHidden="1" w:unhideWhenUsed="1" w:qFormat="1"/>
+    <w:lsdException w:name="caption" w:semiHidden="1" w:uiPriority="35" w:unhideWhenUsed="1" w:qFormat="1"/>
     <w:lsdException w:name="table of figures" w:semiHidden="1" w:unhideWhenUsed="1"/>
     <w:lsdException w:name="envelope address" w:semiHidden="1" w:unhideWhenUsed="1"/>
     <w:lsdException w:name="envelope return" w:semiHidden="1" w:unhideWhenUsed="1"/>
@@ -8501,7 +8476,7 @@
     <w:lsdException w:name="Title" w:uiPriority="10" w:qFormat="1"/>
     <w:lsdException w:name="Closing" w:semiHidden="1" w:unhideWhenUsed="1"/>
     <w:lsdException w:name="Signature" w:semiHidden="1" w:unhideWhenUsed="1"/>
-    <w:lsdException w:name="Default Paragraph Font" w:uiPriority="1" w:semiHidden="1" w:unhideWhenUsed="1"/>
+    <w:lsdException w:name="Default Paragraph Font" w:semiHidden="1" w:uiPriority="1" w:unhideWhenUsed="1"/>
     <w:lsdException w:name="Body Text" w:semiHidden="1" w:unhideWhenUsed="1"/>
     <w:lsdException w:name="Body Text Indent" w:semiHidden="1" w:unhideWhenUsed="1"/>
     <w:lsdException w:name="List Continue" w:semiHidden="1" w:unhideWhenUsed="1"/>
@@ -8701,8 +8676,8 @@
     <w:lsdException w:name="Subtle Reference" w:uiPriority="31" w:qFormat="1"/>
     <w:lsdException w:name="Intense Reference" w:uiPriority="32" w:qFormat="1"/>
     <w:lsdException w:name="Book Title" w:uiPriority="33" w:qFormat="1"/>
-    <w:lsdException w:name="Bibliography" w:uiPriority="37" w:semiHidden="1" w:unhideWhenUsed="1"/>
-    <w:lsdException w:name="TOC Heading" w:uiPriority="39" w:semiHidden="1" w:unhideWhenUsed="1" w:qFormat="1"/>
+    <w:lsdException w:name="Bibliography" w:semiHidden="1" w:uiPriority="37" w:unhideWhenUsed="1"/>
+    <w:lsdException w:name="TOC Heading" w:semiHidden="1" w:uiPriority="39" w:unhideWhenUsed="1" w:qFormat="1"/>
     <w:lsdException w:name="Plain Table 1" w:uiPriority="41"/>
     <w:lsdException w:name="Plain Table 2" w:uiPriority="42"/>
     <w:lsdException w:name="Plain Table 3" w:uiPriority="43"/>
@@ -8813,7 +8788,7 @@
     <w:lsdException w:name="Unresolved Mention" w:semiHidden="1" w:unhideWhenUsed="1"/>
     <w:lsdException w:name="Smart Link" w:semiHidden="1" w:unhideWhenUsed="1"/>
   </w:latentStyles>
-  <w:style w:type="paragraph" w:styleId="Normal" w:default="1">
+  <w:style w:type="paragraph" w:default="1" w:styleId="Normal">
     <w:name w:val="Normal"/>
     <w:qFormat/>
     <w:rsid w:val="00906F70"/>
@@ -8821,7 +8796,7 @@
       <w:jc w:val="both"/>
     </w:pPr>
     <w:rPr>
-      <w:rFonts w:ascii="Times New Roman" w:hAnsi="Times New Roman" w:eastAsia="Times New Roman" w:cs="Times New Roman"/>
+      <w:rFonts w:ascii="Times New Roman" w:eastAsia="Times New Roman" w:hAnsi="Times New Roman" w:cs="Times New Roman"/>
       <w:sz w:val="24"/>
       <w:szCs w:val="24"/>
       <w:lang w:eastAsia="hr-HR"/>
@@ -8842,7 +8817,7 @@
       <w:outlineLvl w:val="0"/>
     </w:pPr>
     <w:rPr>
-      <w:rFonts w:asciiTheme="majorHAnsi" w:hAnsiTheme="majorHAnsi" w:eastAsiaTheme="majorEastAsia" w:cstheme="majorBidi"/>
+      <w:rFonts w:asciiTheme="majorHAnsi" w:eastAsiaTheme="majorEastAsia" w:hAnsiTheme="majorHAnsi" w:cstheme="majorBidi"/>
       <w:color w:val="2F5496" w:themeColor="accent1" w:themeShade="BF"/>
       <w:sz w:val="32"/>
       <w:szCs w:val="32"/>
@@ -8865,7 +8840,7 @@
       <w:outlineLvl w:val="1"/>
     </w:pPr>
     <w:rPr>
-      <w:rFonts w:asciiTheme="majorHAnsi" w:hAnsiTheme="majorHAnsi" w:eastAsiaTheme="majorEastAsia" w:cstheme="majorBidi"/>
+      <w:rFonts w:asciiTheme="majorHAnsi" w:eastAsiaTheme="majorEastAsia" w:hAnsiTheme="majorHAnsi" w:cstheme="majorBidi"/>
       <w:color w:val="2F5496" w:themeColor="accent1" w:themeShade="BF"/>
       <w:sz w:val="26"/>
       <w:szCs w:val="26"/>
@@ -8888,17 +8863,17 @@
       <w:outlineLvl w:val="2"/>
     </w:pPr>
     <w:rPr>
-      <w:rFonts w:asciiTheme="majorHAnsi" w:hAnsiTheme="majorHAnsi" w:eastAsiaTheme="majorEastAsia" w:cstheme="majorBidi"/>
+      <w:rFonts w:asciiTheme="majorHAnsi" w:eastAsiaTheme="majorEastAsia" w:hAnsiTheme="majorHAnsi" w:cstheme="majorBidi"/>
       <w:color w:val="1F3763" w:themeColor="accent1" w:themeShade="7F"/>
     </w:rPr>
   </w:style>
-  <w:style w:type="character" w:styleId="Zadanifontodlomka" w:default="1">
+  <w:style w:type="character" w:default="1" w:styleId="Zadanifontodlomka">
     <w:name w:val="Default Paragraph Font"/>
     <w:uiPriority w:val="1"/>
     <w:semiHidden/>
     <w:unhideWhenUsed/>
   </w:style>
-  <w:style w:type="table" w:styleId="Obinatablica" w:default="1">
+  <w:style w:type="table" w:default="1" w:styleId="Obinatablica">
     <w:name w:val="Normal Table"/>
     <w:uiPriority w:val="99"/>
     <w:semiHidden/>
@@ -8913,7 +8888,7 @@
       </w:tblCellMar>
     </w:tblPr>
   </w:style>
-  <w:style w:type="numbering" w:styleId="Bezpopisa" w:default="1">
+  <w:style w:type="numbering" w:default="1" w:styleId="Bezpopisa">
     <w:name w:val="No List"/>
     <w:uiPriority w:val="99"/>
     <w:semiHidden/>
@@ -8942,7 +8917,7 @@
       <w:contextualSpacing/>
     </w:pPr>
   </w:style>
-  <w:style w:type="paragraph" w:styleId="AIR" w:customStyle="1">
+  <w:style w:type="paragraph" w:customStyle="1" w:styleId="AIR">
     <w:name w:val="AIR"/>
     <w:basedOn w:val="Odlomakpopisa"/>
     <w:link w:val="AIRChar"/>
@@ -8958,47 +8933,47 @@
       <w:sz w:val="32"/>
     </w:rPr>
   </w:style>
-  <w:style w:type="character" w:styleId="Naslov1Char" w:customStyle="1">
+  <w:style w:type="character" w:customStyle="1" w:styleId="Naslov1Char">
     <w:name w:val="Naslov 1 Char"/>
     <w:basedOn w:val="Zadanifontodlomka"/>
     <w:link w:val="Naslov1"/>
     <w:uiPriority w:val="9"/>
     <w:rsid w:val="0089406D"/>
     <w:rPr>
-      <w:rFonts w:asciiTheme="majorHAnsi" w:hAnsiTheme="majorHAnsi" w:eastAsiaTheme="majorEastAsia" w:cstheme="majorBidi"/>
+      <w:rFonts w:asciiTheme="majorHAnsi" w:eastAsiaTheme="majorEastAsia" w:hAnsiTheme="majorHAnsi" w:cstheme="majorBidi"/>
       <w:color w:val="2F5496" w:themeColor="accent1" w:themeShade="BF"/>
       <w:sz w:val="32"/>
       <w:szCs w:val="32"/>
       <w:lang w:eastAsia="hr-HR"/>
     </w:rPr>
   </w:style>
-  <w:style w:type="character" w:styleId="OdlomakpopisaChar" w:customStyle="1">
+  <w:style w:type="character" w:customStyle="1" w:styleId="OdlomakpopisaChar">
     <w:name w:val="Odlomak popisa Char"/>
     <w:basedOn w:val="Zadanifontodlomka"/>
     <w:link w:val="Odlomakpopisa"/>
     <w:uiPriority w:val="34"/>
     <w:rsid w:val="001B547D"/>
     <w:rPr>
-      <w:rFonts w:ascii="Times New Roman" w:hAnsi="Times New Roman" w:eastAsia="Times New Roman" w:cs="Times New Roman"/>
+      <w:rFonts w:ascii="Times New Roman" w:eastAsia="Times New Roman" w:hAnsi="Times New Roman" w:cs="Times New Roman"/>
       <w:sz w:val="24"/>
       <w:szCs w:val="24"/>
       <w:lang w:eastAsia="hr-HR"/>
     </w:rPr>
   </w:style>
-  <w:style w:type="character" w:styleId="AIRChar" w:customStyle="1">
+  <w:style w:type="character" w:customStyle="1" w:styleId="AIRChar">
     <w:name w:val="AIR Char"/>
     <w:basedOn w:val="OdlomakpopisaChar"/>
     <w:link w:val="AIR"/>
     <w:rsid w:val="00906F70"/>
     <w:rPr>
-      <w:rFonts w:ascii="Times New Roman" w:hAnsi="Times New Roman" w:eastAsia="Times New Roman" w:cs="Times New Roman"/>
+      <w:rFonts w:ascii="Times New Roman" w:eastAsia="Times New Roman" w:hAnsi="Times New Roman" w:cs="Times New Roman"/>
       <w:b/>
       <w:sz w:val="32"/>
       <w:szCs w:val="24"/>
       <w:lang w:eastAsia="hr-HR"/>
     </w:rPr>
   </w:style>
-  <w:style w:type="character" w:styleId="Naslov2Char" w:customStyle="1">
+  <w:style w:type="character" w:customStyle="1" w:styleId="Naslov2Char">
     <w:name w:val="Naslov 2 Char"/>
     <w:basedOn w:val="Zadanifontodlomka"/>
     <w:link w:val="Naslov2"/>
@@ -9006,14 +8981,14 @@
     <w:semiHidden/>
     <w:rsid w:val="0089406D"/>
     <w:rPr>
-      <w:rFonts w:asciiTheme="majorHAnsi" w:hAnsiTheme="majorHAnsi" w:eastAsiaTheme="majorEastAsia" w:cstheme="majorBidi"/>
+      <w:rFonts w:asciiTheme="majorHAnsi" w:eastAsiaTheme="majorEastAsia" w:hAnsiTheme="majorHAnsi" w:cstheme="majorBidi"/>
       <w:color w:val="2F5496" w:themeColor="accent1" w:themeShade="BF"/>
       <w:sz w:val="26"/>
       <w:szCs w:val="26"/>
       <w:lang w:eastAsia="hr-HR"/>
     </w:rPr>
   </w:style>
-  <w:style w:type="character" w:styleId="Naslov3Char" w:customStyle="1">
+  <w:style w:type="character" w:customStyle="1" w:styleId="Naslov3Char">
     <w:name w:val="Naslov 3 Char"/>
     <w:basedOn w:val="Zadanifontodlomka"/>
     <w:link w:val="Naslov3"/>
@@ -9021,7 +8996,7 @@
     <w:semiHidden/>
     <w:rsid w:val="0089406D"/>
     <w:rPr>
-      <w:rFonts w:asciiTheme="majorHAnsi" w:hAnsiTheme="majorHAnsi" w:eastAsiaTheme="majorEastAsia" w:cstheme="majorBidi"/>
+      <w:rFonts w:asciiTheme="majorHAnsi" w:eastAsiaTheme="majorEastAsia" w:hAnsiTheme="majorHAnsi" w:cstheme="majorBidi"/>
       <w:color w:val="1F3763" w:themeColor="accent1" w:themeShade="7F"/>
       <w:sz w:val="24"/>
       <w:szCs w:val="24"/>
@@ -9040,7 +9015,7 @@
       <w:spacing w:after="100"/>
     </w:pPr>
   </w:style>
-  <w:style w:type="paragraph" w:styleId="AIR2" w:customStyle="1">
+  <w:style w:type="paragraph" w:customStyle="1" w:styleId="AIR2">
     <w:name w:val="AIR 2"/>
     <w:basedOn w:val="Normal"/>
     <w:link w:val="AIR2Char"/>
@@ -9066,13 +9041,13 @@
       <w:ind w:left="240"/>
     </w:pPr>
   </w:style>
-  <w:style w:type="character" w:styleId="AIR2Char" w:customStyle="1">
+  <w:style w:type="character" w:customStyle="1" w:styleId="AIR2Char">
     <w:name w:val="AIR 2 Char"/>
     <w:basedOn w:val="Zadanifontodlomka"/>
     <w:link w:val="AIR2"/>
     <w:rsid w:val="00906F70"/>
     <w:rPr>
-      <w:rFonts w:ascii="Times New Roman" w:hAnsi="Times New Roman" w:eastAsia="Times New Roman" w:cs="Times New Roman"/>
+      <w:rFonts w:ascii="Times New Roman" w:eastAsia="Times New Roman" w:hAnsi="Times New Roman" w:cs="Times New Roman"/>
       <w:b/>
       <w:bCs/>
       <w:sz w:val="28"/>
@@ -9092,7 +9067,7 @@
       <w:shd w:val="clear" w:color="auto" w:fill="E1DFDD"/>
     </w:rPr>
   </w:style>
-  <w:style w:type="paragraph" w:styleId="gf" w:customStyle="1">
+  <w:style w:type="paragraph" w:customStyle="1" w:styleId="gf">
     <w:name w:val="gf"/>
     <w:basedOn w:val="Normal"/>
     <w:rsid w:val="0017029B"/>
@@ -9418,7 +9393,7 @@
 </file>
 
 <file path=customXml/itemProps1.xml><?xml version="1.0" encoding="utf-8"?>
-<ds:datastoreItem xmlns:ds="http://schemas.openxmlformats.org/officeDocument/2006/customXml" ds:itemID="{93319D0E-2DD6-4EDA-BD8E-A9578D9441F4}">
+<ds:datastoreItem xmlns:ds="http://schemas.openxmlformats.org/officeDocument/2006/customXml" ds:itemID="{68AC7467-6251-458A-9D38-5A85A70FE940}">
   <ds:schemaRefs>
     <ds:schemaRef ds:uri="http://schemas.openxmlformats.org/officeDocument/2006/bibliography"/>
   </ds:schemaRefs>

</xml_diff>